<commit_message>
Actualización Casos de Prueba
Se actualizan los Casos de Prueba del proceso Batch y el Control de Cambios.
</commit_message>
<xml_diff>
--- a/MIS/PR/C430-000 Batch/MTC-0010-FT-REG Actualizacion credito acumulado.docx
+++ b/MIS/PR/C430-000 Batch/MTC-0010-FT-REG Actualizacion credito acumulado.docx
@@ -1,6 +1,6 @@
 
 <file path=word/document.xml><?xml version="1.0" encoding="utf-8"?>
-<w:document xmlns:wpc="http://schemas.microsoft.com/office/word/2010/wordprocessingCanvas" xmlns:cx="http://schemas.microsoft.com/office/drawing/2014/chartex" xmlns:cx1="http://schemas.microsoft.com/office/drawing/2015/9/8/chartex" xmlns:cx2="http://schemas.microsoft.com/office/drawing/2015/10/21/chartex" xmlns:cx3="http://schemas.microsoft.com/office/drawing/2016/5/9/chartex" xmlns:cx4="http://schemas.microsoft.com/office/drawing/2016/5/10/chartex" xmlns:cx5="http://schemas.microsoft.com/office/drawing/2016/5/11/chartex" xmlns:cx6="http://schemas.microsoft.com/office/drawing/2016/5/12/chartex" xmlns:cx7="http://schemas.microsoft.com/office/drawing/2016/5/13/chartex" xmlns:cx8="http://schemas.microsoft.com/office/drawing/2016/5/14/chartex" xmlns:mc="http://schemas.openxmlformats.org/markup-compatibility/2006" xmlns:aink="http://schemas.microsoft.com/office/drawing/2016/ink" xmlns:am3d="http://schemas.microsoft.com/office/drawing/2017/model3d" xmlns:o="urn:schemas-microsoft-com:office:office" xmlns:r="http://schemas.openxmlformats.org/officeDocument/2006/relationships" xmlns:m="http://schemas.openxmlformats.org/officeDocument/2006/math" xmlns:v="urn:schemas-microsoft-com:vml" xmlns:wp14="http://schemas.microsoft.com/office/word/2010/wordprocessingDrawing" xmlns:wp="http://schemas.openxmlformats.org/drawingml/2006/wordprocessingDrawing" xmlns:w10="urn:schemas-microsoft-com:office:word" xmlns:w="http://schemas.openxmlformats.org/wordprocessingml/2006/main" xmlns:w14="http://schemas.microsoft.com/office/word/2010/wordml" xmlns:w15="http://schemas.microsoft.com/office/word/2012/wordml" xmlns:w16cex="http://schemas.microsoft.com/office/word/2018/wordml/cex" xmlns:w16cid="http://schemas.microsoft.com/office/word/2016/wordml/cid" xmlns:w16="http://schemas.microsoft.com/office/word/2018/wordml" xmlns:w16se="http://schemas.microsoft.com/office/word/2015/wordml/symex" xmlns:wpg="http://schemas.microsoft.com/office/word/2010/wordprocessingGroup" xmlns:wpi="http://schemas.microsoft.com/office/word/2010/wordprocessingInk" xmlns:wne="http://schemas.microsoft.com/office/word/2006/wordml" xmlns:wps="http://schemas.microsoft.com/office/word/2010/wordprocessingShape" mc:Ignorable="w14 w15 w16se w16cid w16 w16cex wp14">
+<w:document xmlns:wpc="http://schemas.microsoft.com/office/word/2010/wordprocessingCanvas" xmlns:cx="http://schemas.microsoft.com/office/drawing/2014/chartex" xmlns:cx1="http://schemas.microsoft.com/office/drawing/2015/9/8/chartex" xmlns:mc="http://schemas.openxmlformats.org/markup-compatibility/2006" xmlns:o="urn:schemas-microsoft-com:office:office" xmlns:r="http://schemas.openxmlformats.org/officeDocument/2006/relationships" xmlns:m="http://schemas.openxmlformats.org/officeDocument/2006/math" xmlns:v="urn:schemas-microsoft-com:vml" xmlns:wp14="http://schemas.microsoft.com/office/word/2010/wordprocessingDrawing" xmlns:wp="http://schemas.openxmlformats.org/drawingml/2006/wordprocessingDrawing" xmlns:w10="urn:schemas-microsoft-com:office:word" xmlns:w="http://schemas.openxmlformats.org/wordprocessingml/2006/main" xmlns:w14="http://schemas.microsoft.com/office/word/2010/wordml" xmlns:w15="http://schemas.microsoft.com/office/word/2012/wordml" xmlns:w16se="http://schemas.microsoft.com/office/word/2015/wordml/symex" xmlns:wpg="http://schemas.microsoft.com/office/word/2010/wordprocessingGroup" xmlns:wpi="http://schemas.microsoft.com/office/word/2010/wordprocessingInk" xmlns:wne="http://schemas.microsoft.com/office/word/2006/wordml" xmlns:wps="http://schemas.microsoft.com/office/word/2010/wordprocessingShape" mc:Ignorable="w14 w15 w16se wp14">
   <w:body>
     <w:tbl>
       <w:tblPr>
@@ -127,47 +127,7 @@
                 <w:color w:val="1F497D"/>
                 <w:lang w:val="es-MX"/>
               </w:rPr>
-              <w:t xml:space="preserve">MTC-0010-FT-REG </w:t>
-            </w:r>
-            <w:proofErr w:type="spellStart"/>
-            <w:r>
-              <w:rPr>
-                <w:rFonts w:ascii="Arial" w:hAnsi="Arial"/>
-                <w:i/>
-                <w:color w:val="1F497D"/>
-                <w:lang w:val="es-MX"/>
-              </w:rPr>
-              <w:t>Actualizacion</w:t>
-            </w:r>
-            <w:proofErr w:type="spellEnd"/>
-            <w:r>
-              <w:rPr>
-                <w:rFonts w:ascii="Arial" w:hAnsi="Arial"/>
-                <w:i/>
-                <w:color w:val="1F497D"/>
-                <w:lang w:val="es-MX"/>
-              </w:rPr>
-              <w:t xml:space="preserve"> </w:t>
-            </w:r>
-            <w:proofErr w:type="spellStart"/>
-            <w:r>
-              <w:rPr>
-                <w:rFonts w:ascii="Arial" w:hAnsi="Arial"/>
-                <w:i/>
-                <w:color w:val="1F497D"/>
-                <w:lang w:val="es-MX"/>
-              </w:rPr>
-              <w:t>credito</w:t>
-            </w:r>
-            <w:proofErr w:type="spellEnd"/>
-            <w:r>
-              <w:rPr>
-                <w:rFonts w:ascii="Arial" w:hAnsi="Arial"/>
-                <w:i/>
-                <w:color w:val="1F497D"/>
-                <w:lang w:val="es-MX"/>
-              </w:rPr>
-              <w:t xml:space="preserve"> acumulado</w:t>
+              <w:t>MTC-0010-FT-REG Actualizacion credito acumulado</w:t>
             </w:r>
           </w:p>
         </w:tc>
@@ -320,25 +280,7 @@
                 <w:sz w:val="16"/>
                 <w:lang w:val="es-MX"/>
               </w:rPr>
-              <w:t xml:space="preserve">. (Ejecución del </w:t>
-            </w:r>
-            <w:proofErr w:type="spellStart"/>
-            <w:r>
-              <w:rPr>
-                <w:rFonts w:ascii="Arial" w:hAnsi="Arial"/>
-                <w:sz w:val="16"/>
-                <w:lang w:val="es-MX"/>
-              </w:rPr>
-              <w:t>shell</w:t>
-            </w:r>
-            <w:proofErr w:type="spellEnd"/>
-            <w:r>
-              <w:rPr>
-                <w:rFonts w:ascii="Arial" w:hAnsi="Arial"/>
-                <w:sz w:val="16"/>
-                <w:lang w:val="es-MX"/>
-              </w:rPr>
-              <w:t xml:space="preserve"> C430ActCredA.sh)</w:t>
+              <w:t>. (Ejecución del shell C430ActCredA.sh)</w:t>
             </w:r>
           </w:p>
         </w:tc>
@@ -409,7 +351,6 @@
                 <w:lang w:val="es-MX"/>
               </w:rPr>
             </w:pPr>
-            <w:proofErr w:type="spellStart"/>
             <w:r>
               <w:rPr>
                 <w:rFonts w:ascii="Arial" w:hAnsi="Arial"/>
@@ -419,7 +360,6 @@
               </w:rPr>
               <w:t>Description</w:t>
             </w:r>
-            <w:proofErr w:type="spellEnd"/>
           </w:p>
         </w:tc>
         <w:tc>
@@ -433,7 +373,6 @@
                 <w:lang w:val="es-MX"/>
               </w:rPr>
             </w:pPr>
-            <w:proofErr w:type="spellStart"/>
             <w:r>
               <w:rPr>
                 <w:rFonts w:ascii="Arial" w:hAnsi="Arial"/>
@@ -441,9 +380,21 @@
                 <w:color w:val="FFFFFF"/>
                 <w:lang w:val="es-MX"/>
               </w:rPr>
-              <w:t>Expected</w:t>
-            </w:r>
-            <w:proofErr w:type="spellEnd"/>
+              <w:t>Expected Result</w:t>
+            </w:r>
+          </w:p>
+        </w:tc>
+        <w:tc>
+          <w:tcPr>
+            <w:tcW w:w="5245" w:type="dxa"/>
+            <w:shd w:val="clear" w:color="auto" w:fill="006699"/>
+          </w:tcPr>
+          <w:p>
+            <w:pPr>
+              <w:rPr>
+                <w:lang w:val="es-MX"/>
+              </w:rPr>
+            </w:pPr>
             <w:r>
               <w:rPr>
                 <w:rFonts w:ascii="Arial" w:hAnsi="Arial"/>
@@ -451,52 +402,8 @@
                 <w:color w:val="FFFFFF"/>
                 <w:lang w:val="es-MX"/>
               </w:rPr>
-              <w:t xml:space="preserve"> </w:t>
-            </w:r>
-            <w:proofErr w:type="spellStart"/>
-            <w:r>
-              <w:rPr>
-                <w:rFonts w:ascii="Arial" w:hAnsi="Arial"/>
-                <w:b/>
-                <w:color w:val="FFFFFF"/>
-                <w:lang w:val="es-MX"/>
-              </w:rPr>
-              <w:t>Result</w:t>
-            </w:r>
-            <w:proofErr w:type="spellEnd"/>
-          </w:p>
-        </w:tc>
-        <w:tc>
-          <w:tcPr>
-            <w:tcW w:w="5245" w:type="dxa"/>
-            <w:shd w:val="clear" w:color="auto" w:fill="006699"/>
-          </w:tcPr>
-          <w:p>
-            <w:pPr>
-              <w:rPr>
-                <w:lang w:val="es-MX"/>
-              </w:rPr>
-            </w:pPr>
-            <w:r>
-              <w:rPr>
-                <w:rFonts w:ascii="Arial" w:hAnsi="Arial"/>
-                <w:b/>
-                <w:color w:val="FFFFFF"/>
-                <w:lang w:val="es-MX"/>
-              </w:rPr>
-              <w:t xml:space="preserve">Actual </w:t>
-            </w:r>
-            <w:proofErr w:type="spellStart"/>
-            <w:r>
-              <w:rPr>
-                <w:rFonts w:ascii="Arial" w:hAnsi="Arial"/>
-                <w:b/>
-                <w:color w:val="FFFFFF"/>
-                <w:lang w:val="es-MX"/>
-              </w:rPr>
-              <w:t>Result</w:t>
-            </w:r>
-            <w:proofErr w:type="spellEnd"/>
+              <w:t>Actual Result</w:t>
+            </w:r>
           </w:p>
         </w:tc>
       </w:tr>
@@ -555,42 +462,8 @@
                 <w:sz w:val="18"/>
                 <w:lang w:val="es-MX"/>
               </w:rPr>
-              <w:t>/</w:t>
-            </w:r>
-            <w:proofErr w:type="spellStart"/>
-            <w:r>
-              <w:rPr>
-                <w:rFonts w:ascii="Arial" w:hAnsi="Arial"/>
-                <w:i/>
-                <w:color w:val="1F497D"/>
-                <w:sz w:val="18"/>
-                <w:lang w:val="es-MX"/>
-              </w:rPr>
-              <w:t>opt</w:t>
-            </w:r>
-            <w:proofErr w:type="spellEnd"/>
-            <w:r>
-              <w:rPr>
-                <w:rFonts w:ascii="Arial" w:hAnsi="Arial"/>
-                <w:i/>
-                <w:color w:val="1F497D"/>
-                <w:sz w:val="18"/>
-                <w:lang w:val="es-MX"/>
-              </w:rPr>
-              <w:t>/c430/000/</w:t>
-            </w:r>
-            <w:proofErr w:type="spellStart"/>
-            <w:r>
-              <w:rPr>
-                <w:rFonts w:ascii="Arial" w:hAnsi="Arial"/>
-                <w:i/>
-                <w:color w:val="1F497D"/>
-                <w:sz w:val="18"/>
-                <w:lang w:val="es-MX"/>
-              </w:rPr>
-              <w:t>bin</w:t>
-            </w:r>
-            <w:proofErr w:type="spellEnd"/>
+              <w:t>/opt/c430/000/bin</w:t>
+            </w:r>
           </w:p>
           <w:p>
             <w:pPr>
@@ -798,1171 +671,379 @@
                 <w:sz w:val="18"/>
                 <w:lang w:val="es-MX"/>
               </w:rPr>
-              <w:t>"Se obtiene el valor de la siguiente consulta:</w:t>
-            </w:r>
-          </w:p>
-          <w:p>
-            <w:pPr>
-              <w:rPr>
-                <w:rFonts w:ascii="Arial" w:hAnsi="Arial"/>
-                <w:i/>
-                <w:color w:val="1F497D"/>
-                <w:sz w:val="18"/>
-                <w:lang w:val="es-MX"/>
-              </w:rPr>
-            </w:pPr>
-            <w:r>
-              <w:rPr>
-                <w:rFonts w:ascii="Arial" w:hAnsi="Arial"/>
-                <w:i/>
-                <w:color w:val="1F497D"/>
-                <w:sz w:val="18"/>
-                <w:lang w:val="es-MX"/>
-              </w:rPr>
-              <w:t>((</w:t>
-            </w:r>
-            <w:proofErr w:type="spellStart"/>
-            <w:r>
-              <w:rPr>
-                <w:rFonts w:ascii="Arial" w:hAnsi="Arial"/>
-                <w:i/>
-                <w:color w:val="1F497D"/>
-                <w:sz w:val="18"/>
-                <w:lang w:val="es-MX"/>
-              </w:rPr>
-              <w:t>select</w:t>
-            </w:r>
-            <w:proofErr w:type="spellEnd"/>
-            <w:r>
-              <w:rPr>
-                <w:rFonts w:ascii="Arial" w:hAnsi="Arial"/>
-                <w:i/>
-                <w:color w:val="1F497D"/>
-                <w:sz w:val="18"/>
-                <w:lang w:val="es-MX"/>
-              </w:rPr>
-              <w:t xml:space="preserve"> </w:t>
-            </w:r>
-            <w:proofErr w:type="spellStart"/>
-            <w:r>
-              <w:rPr>
-                <w:rFonts w:ascii="Arial" w:hAnsi="Arial"/>
-                <w:i/>
-                <w:color w:val="1F497D"/>
-                <w:sz w:val="18"/>
-                <w:lang w:val="es-MX"/>
-              </w:rPr>
-              <w:t>isnull</w:t>
-            </w:r>
-            <w:proofErr w:type="spellEnd"/>
-            <w:r>
-              <w:rPr>
-                <w:rFonts w:ascii="Arial" w:hAnsi="Arial"/>
-                <w:i/>
-                <w:color w:val="1F497D"/>
-                <w:sz w:val="18"/>
-                <w:lang w:val="es-MX"/>
-              </w:rPr>
-              <w:t>(sum(</w:t>
-            </w:r>
-            <w:proofErr w:type="spellStart"/>
-            <w:r>
-              <w:rPr>
-                <w:rFonts w:ascii="Arial" w:hAnsi="Arial"/>
-                <w:i/>
-                <w:color w:val="1F497D"/>
-                <w:sz w:val="18"/>
-                <w:lang w:val="es-MX"/>
-              </w:rPr>
-              <w:t>a.eje_limcred</w:t>
-            </w:r>
-            <w:proofErr w:type="spellEnd"/>
-            <w:r>
-              <w:rPr>
-                <w:rFonts w:ascii="Arial" w:hAnsi="Arial"/>
-                <w:i/>
-                <w:color w:val="1F497D"/>
-                <w:sz w:val="18"/>
-                <w:lang w:val="es-MX"/>
-              </w:rPr>
-              <w:t xml:space="preserve">),0) </w:t>
-            </w:r>
-            <w:proofErr w:type="spellStart"/>
-            <w:r>
-              <w:rPr>
-                <w:rFonts w:ascii="Arial" w:hAnsi="Arial"/>
-                <w:i/>
-                <w:color w:val="1F497D"/>
-                <w:sz w:val="18"/>
-                <w:lang w:val="es-MX"/>
-              </w:rPr>
-              <w:t>from</w:t>
-            </w:r>
-            <w:proofErr w:type="spellEnd"/>
-            <w:r>
-              <w:rPr>
-                <w:rFonts w:ascii="Arial" w:hAnsi="Arial"/>
-                <w:i/>
-                <w:color w:val="1F497D"/>
-                <w:sz w:val="18"/>
-                <w:lang w:val="es-MX"/>
-              </w:rPr>
-              <w:t xml:space="preserve"> MTCEJE01 a </w:t>
-            </w:r>
-          </w:p>
-          <w:p>
-            <w:pPr>
-              <w:rPr>
-                <w:rFonts w:ascii="Arial" w:hAnsi="Arial"/>
-                <w:i/>
-                <w:color w:val="1F497D"/>
-                <w:sz w:val="18"/>
-                <w:lang w:val="es-MX"/>
-              </w:rPr>
-            </w:pPr>
-            <w:proofErr w:type="spellStart"/>
-            <w:r>
-              <w:rPr>
-                <w:rFonts w:ascii="Arial" w:hAnsi="Arial"/>
-                <w:i/>
-                <w:color w:val="1F497D"/>
-                <w:sz w:val="18"/>
-                <w:lang w:val="es-MX"/>
-              </w:rPr>
-              <w:t>where</w:t>
-            </w:r>
-            <w:proofErr w:type="spellEnd"/>
-            <w:r>
-              <w:rPr>
-                <w:rFonts w:ascii="Arial" w:hAnsi="Arial"/>
-                <w:i/>
-                <w:color w:val="1F497D"/>
-                <w:sz w:val="18"/>
-                <w:lang w:val="es-MX"/>
-              </w:rPr>
-              <w:t xml:space="preserve"> </w:t>
-            </w:r>
-            <w:proofErr w:type="spellStart"/>
-            <w:r>
-              <w:rPr>
-                <w:rFonts w:ascii="Arial" w:hAnsi="Arial"/>
-                <w:i/>
-                <w:color w:val="1F497D"/>
-                <w:sz w:val="18"/>
-                <w:lang w:val="es-MX"/>
-              </w:rPr>
-              <w:t>a.eje_prefijo</w:t>
-            </w:r>
-            <w:proofErr w:type="spellEnd"/>
-            <w:r>
-              <w:rPr>
-                <w:rFonts w:ascii="Arial" w:hAnsi="Arial"/>
-                <w:i/>
-                <w:color w:val="1F497D"/>
-                <w:sz w:val="18"/>
-                <w:lang w:val="es-MX"/>
-              </w:rPr>
-              <w:t xml:space="preserve"> = MTCEMP01.eje_prefijo</w:t>
-            </w:r>
-          </w:p>
-          <w:p>
-            <w:pPr>
-              <w:rPr>
-                <w:rFonts w:ascii="Arial" w:hAnsi="Arial"/>
-                <w:i/>
-                <w:color w:val="1F497D"/>
-                <w:sz w:val="18"/>
-                <w:lang w:val="es-MX"/>
-              </w:rPr>
-            </w:pPr>
-            <w:r>
-              <w:rPr>
-                <w:rFonts w:ascii="Arial" w:hAnsi="Arial"/>
-                <w:i/>
-                <w:color w:val="1F497D"/>
-                <w:sz w:val="18"/>
-                <w:lang w:val="es-MX"/>
-              </w:rPr>
-              <w:t xml:space="preserve">and </w:t>
-            </w:r>
-            <w:proofErr w:type="spellStart"/>
-            <w:r>
-              <w:rPr>
-                <w:rFonts w:ascii="Arial" w:hAnsi="Arial"/>
-                <w:i/>
-                <w:color w:val="1F497D"/>
-                <w:sz w:val="18"/>
-                <w:lang w:val="es-MX"/>
-              </w:rPr>
-              <w:t>a.gpo_banco</w:t>
-            </w:r>
-            <w:proofErr w:type="spellEnd"/>
-            <w:r>
-              <w:rPr>
-                <w:rFonts w:ascii="Arial" w:hAnsi="Arial"/>
-                <w:i/>
-                <w:color w:val="1F497D"/>
-                <w:sz w:val="18"/>
-                <w:lang w:val="es-MX"/>
-              </w:rPr>
-              <w:t xml:space="preserve"> = MTCEMP01.gpo_banco</w:t>
-            </w:r>
-          </w:p>
-          <w:p>
-            <w:pPr>
-              <w:rPr>
-                <w:rFonts w:ascii="Arial" w:hAnsi="Arial"/>
-                <w:i/>
-                <w:color w:val="1F497D"/>
-                <w:sz w:val="18"/>
-                <w:lang w:val="es-MX"/>
-              </w:rPr>
-            </w:pPr>
-            <w:r>
-              <w:rPr>
-                <w:rFonts w:ascii="Arial" w:hAnsi="Arial"/>
-                <w:i/>
-                <w:color w:val="1F497D"/>
-                <w:sz w:val="18"/>
-                <w:lang w:val="es-MX"/>
-              </w:rPr>
-              <w:t xml:space="preserve">and </w:t>
-            </w:r>
-            <w:proofErr w:type="spellStart"/>
-            <w:r>
-              <w:rPr>
-                <w:rFonts w:ascii="Arial" w:hAnsi="Arial"/>
-                <w:i/>
-                <w:color w:val="1F497D"/>
-                <w:sz w:val="18"/>
-                <w:lang w:val="es-MX"/>
-              </w:rPr>
-              <w:t>a.emp_num</w:t>
-            </w:r>
-            <w:proofErr w:type="spellEnd"/>
-            <w:r>
-              <w:rPr>
-                <w:rFonts w:ascii="Arial" w:hAnsi="Arial"/>
-                <w:i/>
-                <w:color w:val="1F497D"/>
-                <w:sz w:val="18"/>
-                <w:lang w:val="es-MX"/>
-              </w:rPr>
-              <w:t xml:space="preserve"> = MTCEMP01.emp_num </w:t>
-            </w:r>
-          </w:p>
-          <w:p>
-            <w:pPr>
-              <w:rPr>
-                <w:rFonts w:ascii="Arial" w:hAnsi="Arial"/>
-                <w:i/>
-                <w:color w:val="1F497D"/>
-                <w:sz w:val="18"/>
-                <w:lang w:val="es-MX"/>
-              </w:rPr>
-            </w:pPr>
-            <w:r>
-              <w:rPr>
-                <w:rFonts w:ascii="Arial" w:hAnsi="Arial"/>
-                <w:i/>
-                <w:color w:val="1F497D"/>
-                <w:sz w:val="18"/>
-                <w:lang w:val="es-MX"/>
-              </w:rPr>
-              <w:t xml:space="preserve">and MTCEMP01. </w:t>
-            </w:r>
-            <w:proofErr w:type="spellStart"/>
-            <w:r>
-              <w:rPr>
-                <w:rFonts w:ascii="Arial" w:hAnsi="Arial"/>
-                <w:i/>
-                <w:color w:val="1F497D"/>
-                <w:sz w:val="18"/>
-                <w:lang w:val="es-MX"/>
-              </w:rPr>
-              <w:t>eje_prefijo</w:t>
-            </w:r>
-            <w:proofErr w:type="spellEnd"/>
-            <w:r>
-              <w:rPr>
-                <w:rFonts w:ascii="Arial" w:hAnsi="Arial"/>
-                <w:i/>
-                <w:color w:val="1F497D"/>
-                <w:sz w:val="18"/>
-                <w:lang w:val="es-MX"/>
-              </w:rPr>
-              <w:t xml:space="preserve"> = ‘PRE’</w:t>
-            </w:r>
-          </w:p>
-          <w:p>
-            <w:pPr>
-              <w:rPr>
-                <w:rFonts w:ascii="Arial" w:hAnsi="Arial"/>
-                <w:i/>
-                <w:color w:val="1F497D"/>
-                <w:sz w:val="18"/>
-                <w:lang w:val="es-MX"/>
-              </w:rPr>
-            </w:pPr>
-            <w:r>
-              <w:rPr>
-                <w:rFonts w:ascii="Arial" w:hAnsi="Arial"/>
-                <w:i/>
-                <w:color w:val="1F497D"/>
-                <w:sz w:val="18"/>
-                <w:lang w:val="es-MX"/>
-              </w:rPr>
-              <w:t xml:space="preserve">and MTCEMP01. </w:t>
-            </w:r>
-            <w:proofErr w:type="spellStart"/>
-            <w:r>
-              <w:rPr>
-                <w:rFonts w:ascii="Arial" w:hAnsi="Arial"/>
-                <w:i/>
-                <w:color w:val="1F497D"/>
-                <w:sz w:val="18"/>
-                <w:lang w:val="es-MX"/>
-              </w:rPr>
-              <w:t>gpo_banco</w:t>
-            </w:r>
-            <w:proofErr w:type="spellEnd"/>
-            <w:r>
-              <w:rPr>
-                <w:rFonts w:ascii="Arial" w:hAnsi="Arial"/>
-                <w:i/>
-                <w:color w:val="1F497D"/>
-                <w:sz w:val="18"/>
-                <w:lang w:val="es-MX"/>
-              </w:rPr>
-              <w:t xml:space="preserve"> = ‘GPO’</w:t>
-            </w:r>
-          </w:p>
-          <w:p>
-            <w:pPr>
-              <w:rPr>
-                <w:rFonts w:ascii="Arial" w:hAnsi="Arial"/>
-                <w:i/>
-                <w:color w:val="1F497D"/>
-                <w:sz w:val="18"/>
-                <w:lang w:val="es-MX"/>
-              </w:rPr>
-            </w:pPr>
-            <w:r>
-              <w:rPr>
-                <w:rFonts w:ascii="Arial" w:hAnsi="Arial"/>
-                <w:i/>
-                <w:color w:val="1F497D"/>
-                <w:sz w:val="18"/>
-                <w:lang w:val="es-MX"/>
-              </w:rPr>
-              <w:t xml:space="preserve">and </w:t>
-            </w:r>
-            <w:proofErr w:type="spellStart"/>
-            <w:r>
-              <w:rPr>
-                <w:rFonts w:ascii="Arial" w:hAnsi="Arial"/>
-                <w:i/>
-                <w:color w:val="1F497D"/>
-                <w:sz w:val="18"/>
-                <w:lang w:val="es-MX"/>
-              </w:rPr>
-              <w:t>a.eje_num</w:t>
-            </w:r>
-            <w:proofErr w:type="spellEnd"/>
-            <w:r>
-              <w:rPr>
-                <w:rFonts w:ascii="Arial" w:hAnsi="Arial"/>
-                <w:i/>
-                <w:color w:val="1F497D"/>
-                <w:sz w:val="18"/>
-                <w:lang w:val="es-MX"/>
-              </w:rPr>
-              <w:t xml:space="preserve"> &gt; 0) - </w:t>
-            </w:r>
-          </w:p>
-          <w:p>
-            <w:pPr>
-              <w:rPr>
-                <w:rFonts w:ascii="Arial" w:hAnsi="Arial"/>
-                <w:i/>
-                <w:color w:val="1F497D"/>
-                <w:sz w:val="18"/>
-                <w:lang w:val="es-MX"/>
-              </w:rPr>
-            </w:pPr>
-            <w:r>
-              <w:rPr>
-                <w:rFonts w:ascii="Arial" w:hAnsi="Arial"/>
-                <w:i/>
-                <w:color w:val="1F497D"/>
-                <w:sz w:val="18"/>
-                <w:lang w:val="es-MX"/>
-              </w:rPr>
-              <w:t>(</w:t>
-            </w:r>
-            <w:proofErr w:type="spellStart"/>
-            <w:r>
-              <w:rPr>
-                <w:rFonts w:ascii="Arial" w:hAnsi="Arial"/>
-                <w:i/>
-                <w:color w:val="1F497D"/>
-                <w:sz w:val="18"/>
-                <w:lang w:val="es-MX"/>
-              </w:rPr>
-              <w:t>select</w:t>
-            </w:r>
-            <w:proofErr w:type="spellEnd"/>
-            <w:r>
-              <w:rPr>
-                <w:rFonts w:ascii="Arial" w:hAnsi="Arial"/>
-                <w:i/>
-                <w:color w:val="1F497D"/>
-                <w:sz w:val="18"/>
-                <w:lang w:val="es-MX"/>
-              </w:rPr>
-              <w:t xml:space="preserve"> </w:t>
-            </w:r>
-            <w:proofErr w:type="spellStart"/>
-            <w:r>
-              <w:rPr>
-                <w:rFonts w:ascii="Arial" w:hAnsi="Arial"/>
-                <w:i/>
-                <w:color w:val="1F497D"/>
-                <w:sz w:val="18"/>
-                <w:lang w:val="es-MX"/>
-              </w:rPr>
-              <w:t>distinct</w:t>
-            </w:r>
-            <w:proofErr w:type="spellEnd"/>
-            <w:r>
-              <w:rPr>
-                <w:rFonts w:ascii="Arial" w:hAnsi="Arial"/>
-                <w:i/>
-                <w:color w:val="1F497D"/>
-                <w:sz w:val="18"/>
-                <w:lang w:val="es-MX"/>
-              </w:rPr>
-              <w:t xml:space="preserve"> </w:t>
-            </w:r>
-            <w:proofErr w:type="spellStart"/>
-            <w:r>
-              <w:rPr>
-                <w:rFonts w:ascii="Arial" w:hAnsi="Arial"/>
-                <w:i/>
-                <w:color w:val="1F497D"/>
-                <w:sz w:val="18"/>
-                <w:lang w:val="es-MX"/>
-              </w:rPr>
-              <w:t>isnull</w:t>
-            </w:r>
-            <w:proofErr w:type="spellEnd"/>
-            <w:r>
-              <w:rPr>
-                <w:rFonts w:ascii="Arial" w:hAnsi="Arial"/>
-                <w:i/>
-                <w:color w:val="1F497D"/>
-                <w:sz w:val="18"/>
-                <w:lang w:val="es-MX"/>
-              </w:rPr>
-              <w:t>(sum(</w:t>
-            </w:r>
-            <w:proofErr w:type="spellStart"/>
-            <w:r>
-              <w:rPr>
-                <w:rFonts w:ascii="Arial" w:hAnsi="Arial"/>
-                <w:i/>
-                <w:color w:val="1F497D"/>
-                <w:sz w:val="18"/>
-                <w:lang w:val="es-MX"/>
-              </w:rPr>
-              <w:t>c.eje_limcred</w:t>
-            </w:r>
-            <w:proofErr w:type="spellEnd"/>
-            <w:r>
-              <w:rPr>
-                <w:rFonts w:ascii="Arial" w:hAnsi="Arial"/>
-                <w:i/>
-                <w:color w:val="1F497D"/>
-                <w:sz w:val="18"/>
-                <w:lang w:val="es-MX"/>
-              </w:rPr>
-              <w:t xml:space="preserve">),0) </w:t>
-            </w:r>
-            <w:proofErr w:type="spellStart"/>
-            <w:r>
-              <w:rPr>
-                <w:rFonts w:ascii="Arial" w:hAnsi="Arial"/>
-                <w:i/>
-                <w:color w:val="1F497D"/>
-                <w:sz w:val="18"/>
-                <w:lang w:val="es-MX"/>
-              </w:rPr>
-              <w:t>from</w:t>
-            </w:r>
-            <w:proofErr w:type="spellEnd"/>
-            <w:r>
-              <w:rPr>
-                <w:rFonts w:ascii="Arial" w:hAnsi="Arial"/>
-                <w:i/>
-                <w:color w:val="1F497D"/>
-                <w:sz w:val="18"/>
-                <w:lang w:val="es-MX"/>
-              </w:rPr>
-              <w:t xml:space="preserve"> MTCEJE01 c, MTCTHS01 d </w:t>
-            </w:r>
-          </w:p>
-          <w:p>
-            <w:pPr>
-              <w:rPr>
-                <w:rFonts w:ascii="Arial" w:hAnsi="Arial"/>
-                <w:i/>
-                <w:color w:val="1F497D"/>
-                <w:sz w:val="18"/>
-                <w:lang w:val="es-MX"/>
-              </w:rPr>
-            </w:pPr>
-            <w:proofErr w:type="spellStart"/>
-            <w:r>
-              <w:rPr>
-                <w:rFonts w:ascii="Arial" w:hAnsi="Arial"/>
-                <w:i/>
-                <w:color w:val="1F497D"/>
-                <w:sz w:val="18"/>
-                <w:lang w:val="es-MX"/>
-              </w:rPr>
-              <w:t>where</w:t>
-            </w:r>
-            <w:proofErr w:type="spellEnd"/>
-            <w:r>
-              <w:rPr>
-                <w:rFonts w:ascii="Arial" w:hAnsi="Arial"/>
-                <w:i/>
-                <w:color w:val="1F497D"/>
-                <w:sz w:val="18"/>
-                <w:lang w:val="es-MX"/>
-              </w:rPr>
-              <w:t xml:space="preserve"> </w:t>
-            </w:r>
-            <w:proofErr w:type="spellStart"/>
-            <w:r>
-              <w:rPr>
-                <w:rFonts w:ascii="Arial" w:hAnsi="Arial"/>
-                <w:i/>
-                <w:color w:val="1F497D"/>
-                <w:sz w:val="18"/>
-                <w:lang w:val="es-MX"/>
-              </w:rPr>
-              <w:t>c.eje_prefijo</w:t>
-            </w:r>
-            <w:proofErr w:type="spellEnd"/>
-            <w:r>
-              <w:rPr>
-                <w:rFonts w:ascii="Arial" w:hAnsi="Arial"/>
-                <w:i/>
-                <w:color w:val="1F497D"/>
-                <w:sz w:val="18"/>
-                <w:lang w:val="es-MX"/>
-              </w:rPr>
-              <w:t xml:space="preserve"> = MTCEMP01.eje_prefijo</w:t>
-            </w:r>
-          </w:p>
-          <w:p>
-            <w:pPr>
-              <w:rPr>
-                <w:rFonts w:ascii="Arial" w:hAnsi="Arial"/>
-                <w:i/>
-                <w:color w:val="1F497D"/>
-                <w:sz w:val="18"/>
-                <w:lang w:val="es-MX"/>
-              </w:rPr>
-            </w:pPr>
-            <w:r>
-              <w:rPr>
-                <w:rFonts w:ascii="Arial" w:hAnsi="Arial"/>
-                <w:i/>
-                <w:color w:val="1F497D"/>
-                <w:sz w:val="18"/>
-                <w:lang w:val="es-MX"/>
-              </w:rPr>
-              <w:t xml:space="preserve">and </w:t>
-            </w:r>
-            <w:proofErr w:type="spellStart"/>
-            <w:r>
-              <w:rPr>
-                <w:rFonts w:ascii="Arial" w:hAnsi="Arial"/>
-                <w:i/>
-                <w:color w:val="1F497D"/>
-                <w:sz w:val="18"/>
-                <w:lang w:val="es-MX"/>
-              </w:rPr>
-              <w:t>c.gpo_banco</w:t>
-            </w:r>
-            <w:proofErr w:type="spellEnd"/>
-            <w:r>
-              <w:rPr>
-                <w:rFonts w:ascii="Arial" w:hAnsi="Arial"/>
-                <w:i/>
-                <w:color w:val="1F497D"/>
-                <w:sz w:val="18"/>
-                <w:lang w:val="es-MX"/>
-              </w:rPr>
-              <w:t xml:space="preserve"> = MTCEMP01.gpo_banco</w:t>
-            </w:r>
-          </w:p>
-          <w:p>
-            <w:pPr>
-              <w:rPr>
-                <w:rFonts w:ascii="Arial" w:hAnsi="Arial"/>
-                <w:i/>
-                <w:color w:val="1F497D"/>
-                <w:sz w:val="18"/>
-                <w:lang w:val="es-MX"/>
-              </w:rPr>
-            </w:pPr>
-            <w:r>
-              <w:rPr>
-                <w:rFonts w:ascii="Arial" w:hAnsi="Arial"/>
-                <w:i/>
-                <w:color w:val="1F497D"/>
-                <w:sz w:val="18"/>
-                <w:lang w:val="es-MX"/>
-              </w:rPr>
-              <w:t xml:space="preserve">and </w:t>
-            </w:r>
-            <w:proofErr w:type="spellStart"/>
-            <w:r>
-              <w:rPr>
-                <w:rFonts w:ascii="Arial" w:hAnsi="Arial"/>
-                <w:i/>
-                <w:color w:val="1F497D"/>
-                <w:sz w:val="18"/>
-                <w:lang w:val="es-MX"/>
-              </w:rPr>
-              <w:t>c.emp_num</w:t>
-            </w:r>
-            <w:proofErr w:type="spellEnd"/>
-            <w:r>
-              <w:rPr>
-                <w:rFonts w:ascii="Arial" w:hAnsi="Arial"/>
-                <w:i/>
-                <w:color w:val="1F497D"/>
-                <w:sz w:val="18"/>
-                <w:lang w:val="es-MX"/>
-              </w:rPr>
-              <w:t xml:space="preserve"> = MTCEMP01.emp_num </w:t>
-            </w:r>
-          </w:p>
-          <w:p>
-            <w:pPr>
-              <w:rPr>
-                <w:rFonts w:ascii="Arial" w:hAnsi="Arial"/>
-                <w:i/>
-                <w:color w:val="1F497D"/>
-                <w:sz w:val="18"/>
-                <w:lang w:val="es-MX"/>
-              </w:rPr>
-            </w:pPr>
-            <w:r>
-              <w:rPr>
-                <w:rFonts w:ascii="Arial" w:hAnsi="Arial"/>
-                <w:i/>
-                <w:color w:val="1F497D"/>
-                <w:sz w:val="18"/>
-                <w:lang w:val="es-MX"/>
-              </w:rPr>
-              <w:t xml:space="preserve">and MTCEMP01. </w:t>
-            </w:r>
-            <w:proofErr w:type="spellStart"/>
-            <w:r>
-              <w:rPr>
-                <w:rFonts w:ascii="Arial" w:hAnsi="Arial"/>
-                <w:i/>
-                <w:color w:val="1F497D"/>
-                <w:sz w:val="18"/>
-                <w:lang w:val="es-MX"/>
-              </w:rPr>
-              <w:t>eje_prefijo</w:t>
-            </w:r>
-            <w:proofErr w:type="spellEnd"/>
-            <w:r>
-              <w:rPr>
-                <w:rFonts w:ascii="Arial" w:hAnsi="Arial"/>
-                <w:i/>
-                <w:color w:val="1F497D"/>
-                <w:sz w:val="18"/>
-                <w:lang w:val="es-MX"/>
-              </w:rPr>
-              <w:t xml:space="preserve"> = ‘PRE’</w:t>
-            </w:r>
-          </w:p>
-          <w:p>
-            <w:pPr>
-              <w:rPr>
-                <w:rFonts w:ascii="Arial" w:hAnsi="Arial"/>
-                <w:i/>
-                <w:color w:val="1F497D"/>
-                <w:sz w:val="18"/>
-                <w:lang w:val="es-MX"/>
-              </w:rPr>
-            </w:pPr>
-            <w:r>
-              <w:rPr>
-                <w:rFonts w:ascii="Arial" w:hAnsi="Arial"/>
-                <w:i/>
-                <w:color w:val="1F497D"/>
-                <w:sz w:val="18"/>
-                <w:lang w:val="es-MX"/>
-              </w:rPr>
-              <w:t xml:space="preserve">and MTCEMP01. </w:t>
-            </w:r>
-            <w:proofErr w:type="spellStart"/>
-            <w:r>
-              <w:rPr>
-                <w:rFonts w:ascii="Arial" w:hAnsi="Arial"/>
-                <w:i/>
-                <w:color w:val="1F497D"/>
-                <w:sz w:val="18"/>
-                <w:lang w:val="es-MX"/>
-              </w:rPr>
-              <w:t>gpo_banco</w:t>
-            </w:r>
-            <w:proofErr w:type="spellEnd"/>
-            <w:r>
-              <w:rPr>
-                <w:rFonts w:ascii="Arial" w:hAnsi="Arial"/>
-                <w:i/>
-                <w:color w:val="1F497D"/>
-                <w:sz w:val="18"/>
-                <w:lang w:val="es-MX"/>
-              </w:rPr>
-              <w:t xml:space="preserve"> = ‘GPO’</w:t>
-            </w:r>
-          </w:p>
-          <w:p>
-            <w:pPr>
-              <w:rPr>
-                <w:rFonts w:ascii="Arial" w:hAnsi="Arial"/>
-                <w:i/>
-                <w:color w:val="1F497D"/>
-                <w:sz w:val="18"/>
-                <w:lang w:val="es-MX"/>
-              </w:rPr>
-            </w:pPr>
-            <w:r>
-              <w:rPr>
-                <w:rFonts w:ascii="Arial" w:hAnsi="Arial"/>
-                <w:i/>
-                <w:color w:val="1F497D"/>
-                <w:sz w:val="18"/>
-                <w:lang w:val="es-MX"/>
-              </w:rPr>
-              <w:t xml:space="preserve">and </w:t>
-            </w:r>
-            <w:proofErr w:type="spellStart"/>
-            <w:r>
-              <w:rPr>
-                <w:rFonts w:ascii="Arial" w:hAnsi="Arial"/>
-                <w:i/>
-                <w:color w:val="1F497D"/>
-                <w:sz w:val="18"/>
-                <w:lang w:val="es-MX"/>
-              </w:rPr>
-              <w:t>c.eje_num</w:t>
-            </w:r>
-            <w:proofErr w:type="spellEnd"/>
-            <w:r>
-              <w:rPr>
-                <w:rFonts w:ascii="Arial" w:hAnsi="Arial"/>
-                <w:i/>
-                <w:color w:val="1F497D"/>
-                <w:sz w:val="18"/>
-                <w:lang w:val="es-MX"/>
-              </w:rPr>
-              <w:t xml:space="preserve"> &gt; 0 and</w:t>
-            </w:r>
-          </w:p>
-          <w:p>
-            <w:pPr>
-              <w:rPr>
-                <w:rFonts w:ascii="Arial" w:hAnsi="Arial"/>
-                <w:i/>
-                <w:color w:val="1F497D"/>
-                <w:sz w:val="18"/>
-                <w:lang w:val="es-MX"/>
-              </w:rPr>
-            </w:pPr>
-            <w:proofErr w:type="spellStart"/>
-            <w:r>
-              <w:rPr>
-                <w:rFonts w:ascii="Arial" w:hAnsi="Arial"/>
-                <w:i/>
-                <w:color w:val="1F497D"/>
-                <w:sz w:val="18"/>
-                <w:lang w:val="es-MX"/>
-              </w:rPr>
-              <w:t>c.eje_prefijo</w:t>
-            </w:r>
-            <w:proofErr w:type="spellEnd"/>
-            <w:r>
-              <w:rPr>
-                <w:rFonts w:ascii="Arial" w:hAnsi="Arial"/>
-                <w:i/>
-                <w:color w:val="1F497D"/>
-                <w:sz w:val="18"/>
-                <w:lang w:val="es-MX"/>
-              </w:rPr>
-              <w:t>=</w:t>
-            </w:r>
-            <w:proofErr w:type="spellStart"/>
-            <w:r>
-              <w:rPr>
-                <w:rFonts w:ascii="Arial" w:hAnsi="Arial"/>
-                <w:i/>
-                <w:color w:val="1F497D"/>
-                <w:sz w:val="18"/>
-                <w:lang w:val="es-MX"/>
-              </w:rPr>
-              <w:t>d.eje_prefijo</w:t>
-            </w:r>
-            <w:proofErr w:type="spellEnd"/>
-            <w:r>
-              <w:rPr>
-                <w:rFonts w:ascii="Arial" w:hAnsi="Arial"/>
-                <w:i/>
-                <w:color w:val="1F497D"/>
-                <w:sz w:val="18"/>
-                <w:lang w:val="es-MX"/>
-              </w:rPr>
-              <w:t xml:space="preserve"> and </w:t>
-            </w:r>
-            <w:proofErr w:type="spellStart"/>
-            <w:r>
-              <w:rPr>
-                <w:rFonts w:ascii="Arial" w:hAnsi="Arial"/>
-                <w:i/>
-                <w:color w:val="1F497D"/>
-                <w:sz w:val="18"/>
-                <w:lang w:val="es-MX"/>
-              </w:rPr>
-              <w:t>c.gpo_banco</w:t>
-            </w:r>
-            <w:proofErr w:type="spellEnd"/>
-            <w:r>
-              <w:rPr>
-                <w:rFonts w:ascii="Arial" w:hAnsi="Arial"/>
-                <w:i/>
-                <w:color w:val="1F497D"/>
-                <w:sz w:val="18"/>
-                <w:lang w:val="es-MX"/>
-              </w:rPr>
-              <w:t>=</w:t>
-            </w:r>
-            <w:proofErr w:type="spellStart"/>
-            <w:r>
-              <w:rPr>
-                <w:rFonts w:ascii="Arial" w:hAnsi="Arial"/>
-                <w:i/>
-                <w:color w:val="1F497D"/>
-                <w:sz w:val="18"/>
-                <w:lang w:val="es-MX"/>
-              </w:rPr>
-              <w:t>d.gpo_banco</w:t>
-            </w:r>
-            <w:proofErr w:type="spellEnd"/>
-          </w:p>
-          <w:p>
-            <w:pPr>
-              <w:rPr>
-                <w:rFonts w:ascii="Arial" w:hAnsi="Arial"/>
-                <w:i/>
-                <w:color w:val="1F497D"/>
-                <w:sz w:val="18"/>
-                <w:lang w:val="es-MX"/>
-              </w:rPr>
-            </w:pPr>
-            <w:r>
-              <w:rPr>
-                <w:rFonts w:ascii="Arial" w:hAnsi="Arial"/>
-                <w:i/>
-                <w:color w:val="1F497D"/>
-                <w:sz w:val="18"/>
-                <w:lang w:val="es-MX"/>
-              </w:rPr>
-              <w:t xml:space="preserve">and </w:t>
-            </w:r>
-            <w:proofErr w:type="spellStart"/>
-            <w:r>
-              <w:rPr>
-                <w:rFonts w:ascii="Arial" w:hAnsi="Arial"/>
-                <w:i/>
-                <w:color w:val="1F497D"/>
-                <w:sz w:val="18"/>
-                <w:lang w:val="es-MX"/>
-              </w:rPr>
-              <w:t>c.emp_num</w:t>
-            </w:r>
-            <w:proofErr w:type="spellEnd"/>
-            <w:r>
-              <w:rPr>
-                <w:rFonts w:ascii="Arial" w:hAnsi="Arial"/>
-                <w:i/>
-                <w:color w:val="1F497D"/>
-                <w:sz w:val="18"/>
-                <w:lang w:val="es-MX"/>
-              </w:rPr>
-              <w:t>=</w:t>
-            </w:r>
-            <w:proofErr w:type="spellStart"/>
-            <w:r>
-              <w:rPr>
-                <w:rFonts w:ascii="Arial" w:hAnsi="Arial"/>
-                <w:i/>
-                <w:color w:val="1F497D"/>
-                <w:sz w:val="18"/>
-                <w:lang w:val="es-MX"/>
-              </w:rPr>
-              <w:t>d.emp_num</w:t>
-            </w:r>
-            <w:proofErr w:type="spellEnd"/>
-            <w:r>
-              <w:rPr>
-                <w:rFonts w:ascii="Arial" w:hAnsi="Arial"/>
-                <w:i/>
-                <w:color w:val="1F497D"/>
-                <w:sz w:val="18"/>
-                <w:lang w:val="es-MX"/>
-              </w:rPr>
-              <w:t xml:space="preserve"> and </w:t>
-            </w:r>
-            <w:proofErr w:type="spellStart"/>
-            <w:r>
-              <w:rPr>
-                <w:rFonts w:ascii="Arial" w:hAnsi="Arial"/>
-                <w:i/>
-                <w:color w:val="1F497D"/>
-                <w:sz w:val="18"/>
-                <w:lang w:val="es-MX"/>
-              </w:rPr>
-              <w:t>c.eje_num</w:t>
-            </w:r>
-            <w:proofErr w:type="spellEnd"/>
-            <w:r>
-              <w:rPr>
-                <w:rFonts w:ascii="Arial" w:hAnsi="Arial"/>
-                <w:i/>
-                <w:color w:val="1F497D"/>
-                <w:sz w:val="18"/>
-                <w:lang w:val="es-MX"/>
-              </w:rPr>
-              <w:t>=</w:t>
-            </w:r>
-            <w:proofErr w:type="spellStart"/>
-            <w:r>
-              <w:rPr>
-                <w:rFonts w:ascii="Arial" w:hAnsi="Arial"/>
-                <w:i/>
-                <w:color w:val="1F497D"/>
-                <w:sz w:val="18"/>
-                <w:lang w:val="es-MX"/>
-              </w:rPr>
-              <w:t>d.eje_num</w:t>
-            </w:r>
-            <w:proofErr w:type="spellEnd"/>
-            <w:r>
-              <w:rPr>
-                <w:rFonts w:ascii="Arial" w:hAnsi="Arial"/>
-                <w:i/>
-                <w:color w:val="1F497D"/>
-                <w:sz w:val="18"/>
-                <w:lang w:val="es-MX"/>
-              </w:rPr>
-              <w:t xml:space="preserve"> and</w:t>
-            </w:r>
-          </w:p>
-          <w:p>
-            <w:pPr>
-              <w:rPr>
-                <w:rFonts w:ascii="Arial" w:hAnsi="Arial"/>
-                <w:i/>
-                <w:color w:val="1F497D"/>
-                <w:sz w:val="18"/>
-                <w:lang w:val="es-MX"/>
-              </w:rPr>
-            </w:pPr>
-            <w:r>
-              <w:rPr>
-                <w:rFonts w:ascii="Arial" w:hAnsi="Arial"/>
-                <w:i/>
-                <w:color w:val="1F497D"/>
-                <w:sz w:val="18"/>
-                <w:lang w:val="es-MX"/>
-              </w:rPr>
-              <w:t>(</w:t>
-            </w:r>
-            <w:proofErr w:type="spellStart"/>
-            <w:r>
-              <w:rPr>
-                <w:rFonts w:ascii="Arial" w:hAnsi="Arial"/>
-                <w:i/>
-                <w:color w:val="1F497D"/>
-                <w:sz w:val="18"/>
-                <w:lang w:val="es-MX"/>
-              </w:rPr>
-              <w:t>d.ths_situacion_cta</w:t>
-            </w:r>
-            <w:proofErr w:type="spellEnd"/>
-            <w:r>
-              <w:rPr>
-                <w:rFonts w:ascii="Arial" w:hAnsi="Arial"/>
-                <w:i/>
-                <w:color w:val="1F497D"/>
-                <w:sz w:val="18"/>
-                <w:lang w:val="es-MX"/>
-              </w:rPr>
-              <w:t xml:space="preserve">='C' </w:t>
-            </w:r>
-            <w:proofErr w:type="spellStart"/>
-            <w:r>
-              <w:rPr>
-                <w:rFonts w:ascii="Arial" w:hAnsi="Arial"/>
-                <w:i/>
-                <w:color w:val="1F497D"/>
-                <w:sz w:val="18"/>
-                <w:lang w:val="es-MX"/>
-              </w:rPr>
-              <w:t>or</w:t>
-            </w:r>
-            <w:proofErr w:type="spellEnd"/>
-            <w:r>
-              <w:rPr>
-                <w:rFonts w:ascii="Arial" w:hAnsi="Arial"/>
-                <w:i/>
-                <w:color w:val="1F497D"/>
-                <w:sz w:val="18"/>
-                <w:lang w:val="es-MX"/>
-              </w:rPr>
-              <w:t xml:space="preserve"> </w:t>
-            </w:r>
-            <w:proofErr w:type="spellStart"/>
-            <w:r>
-              <w:rPr>
-                <w:rFonts w:ascii="Arial" w:hAnsi="Arial"/>
-                <w:i/>
-                <w:color w:val="1F497D"/>
-                <w:sz w:val="18"/>
-                <w:lang w:val="es-MX"/>
-              </w:rPr>
-              <w:t>d.ths_situacion_cta</w:t>
-            </w:r>
-            <w:proofErr w:type="spellEnd"/>
-            <w:r>
-              <w:rPr>
-                <w:rFonts w:ascii="Arial" w:hAnsi="Arial"/>
-                <w:i/>
-                <w:color w:val="1F497D"/>
-                <w:sz w:val="18"/>
-                <w:lang w:val="es-MX"/>
-              </w:rPr>
-              <w:t>='E')))</w:t>
-            </w:r>
-          </w:p>
-          <w:p>
-            <w:pPr>
-              <w:rPr>
-                <w:rFonts w:ascii="Arial" w:hAnsi="Arial"/>
-                <w:i/>
-                <w:color w:val="1F497D"/>
-                <w:sz w:val="18"/>
-                <w:lang w:val="es-MX"/>
-              </w:rPr>
-            </w:pPr>
-          </w:p>
-          <w:p>
-            <w:pPr>
-              <w:rPr>
-                <w:rFonts w:ascii="Arial" w:hAnsi="Arial"/>
-                <w:i/>
-                <w:color w:val="1F497D"/>
-                <w:sz w:val="18"/>
-                <w:lang w:val="es-MX"/>
-              </w:rPr>
-            </w:pPr>
-            <w:r>
-              <w:rPr>
-                <w:rFonts w:ascii="Arial" w:hAnsi="Arial"/>
-                <w:i/>
-                <w:color w:val="1F497D"/>
-                <w:sz w:val="18"/>
-                <w:lang w:val="es-MX"/>
-              </w:rPr>
-              <w:t xml:space="preserve">Se actualizan el campo </w:t>
-            </w:r>
-            <w:proofErr w:type="spellStart"/>
-            <w:r>
-              <w:rPr>
-                <w:rFonts w:ascii="Arial" w:hAnsi="Arial"/>
-                <w:i/>
-                <w:color w:val="1F497D"/>
-                <w:sz w:val="18"/>
-                <w:lang w:val="es-MX"/>
-              </w:rPr>
-              <w:t>emp_acum_cred</w:t>
-            </w:r>
-            <w:proofErr w:type="spellEnd"/>
-            <w:r>
-              <w:rPr>
-                <w:rFonts w:ascii="Arial" w:hAnsi="Arial"/>
-                <w:i/>
-                <w:color w:val="1F497D"/>
-                <w:sz w:val="18"/>
-                <w:lang w:val="es-MX"/>
-              </w:rPr>
-              <w:t xml:space="preserve"> de la tabla MTCEMP01, de la consulta previa, donde los campos </w:t>
-            </w:r>
-            <w:proofErr w:type="spellStart"/>
-            <w:r>
-              <w:rPr>
-                <w:rFonts w:ascii="Arial" w:hAnsi="Arial"/>
-                <w:i/>
-                <w:color w:val="1F497D"/>
-                <w:sz w:val="18"/>
-                <w:lang w:val="es-MX"/>
-              </w:rPr>
-              <w:t>eje_prefijo</w:t>
-            </w:r>
-            <w:proofErr w:type="spellEnd"/>
-            <w:r>
-              <w:rPr>
-                <w:rFonts w:ascii="Arial" w:hAnsi="Arial"/>
-                <w:i/>
-                <w:color w:val="1F497D"/>
-                <w:sz w:val="18"/>
-                <w:lang w:val="es-MX"/>
-              </w:rPr>
-              <w:t xml:space="preserve">=’PRE’ y </w:t>
-            </w:r>
-            <w:proofErr w:type="spellStart"/>
-            <w:r>
-              <w:rPr>
-                <w:rFonts w:ascii="Arial" w:hAnsi="Arial"/>
-                <w:i/>
-                <w:color w:val="1F497D"/>
-                <w:sz w:val="18"/>
-                <w:lang w:val="es-MX"/>
-              </w:rPr>
-              <w:t>gpo_banco</w:t>
-            </w:r>
-            <w:proofErr w:type="spellEnd"/>
-            <w:r>
-              <w:rPr>
-                <w:rFonts w:ascii="Arial" w:hAnsi="Arial"/>
-                <w:i/>
-                <w:color w:val="1F497D"/>
-                <w:sz w:val="18"/>
-                <w:lang w:val="es-MX"/>
-              </w:rPr>
-              <w:t>=’GPO’."</w:t>
-            </w:r>
+              <w:t>Se obtiene el valor de la siguiente consulta:</w:t>
+            </w:r>
+          </w:p>
+          <w:p>
+            <w:pPr>
+              <w:rPr>
+                <w:rFonts w:ascii="Arial" w:hAnsi="Arial"/>
+                <w:i/>
+                <w:color w:val="1F497D"/>
+                <w:sz w:val="18"/>
+              </w:rPr>
+            </w:pPr>
+            <w:r>
+              <w:rPr>
+                <w:rFonts w:ascii="Arial" w:hAnsi="Arial"/>
+                <w:i/>
+                <w:color w:val="1F497D"/>
+                <w:sz w:val="18"/>
+              </w:rPr>
+              <w:t xml:space="preserve">((select isnull(sum(a.eje_limcred),0) from MTCEJE01 a </w:t>
+            </w:r>
+          </w:p>
+          <w:p>
+            <w:pPr>
+              <w:rPr>
+                <w:rFonts w:ascii="Arial" w:hAnsi="Arial"/>
+                <w:i/>
+                <w:color w:val="1F497D"/>
+                <w:sz w:val="18"/>
+                <w:lang w:val="es-MX"/>
+              </w:rPr>
+            </w:pPr>
+            <w:r>
+              <w:rPr>
+                <w:rFonts w:ascii="Arial" w:hAnsi="Arial"/>
+                <w:i/>
+                <w:color w:val="1F497D"/>
+                <w:sz w:val="18"/>
+                <w:lang w:val="es-MX"/>
+              </w:rPr>
+              <w:t>where a.eje_prefijo = MTCEMP01.eje_prefijo</w:t>
+            </w:r>
+          </w:p>
+          <w:p>
+            <w:pPr>
+              <w:rPr>
+                <w:rFonts w:ascii="Arial" w:hAnsi="Arial"/>
+                <w:i/>
+                <w:color w:val="1F497D"/>
+                <w:sz w:val="18"/>
+                <w:lang w:val="es-MX"/>
+              </w:rPr>
+            </w:pPr>
+            <w:r>
+              <w:rPr>
+                <w:rFonts w:ascii="Arial" w:hAnsi="Arial"/>
+                <w:i/>
+                <w:color w:val="1F497D"/>
+                <w:sz w:val="18"/>
+                <w:lang w:val="es-MX"/>
+              </w:rPr>
+              <w:t>and a.gpo_banco = MTCEMP01.gpo_banco</w:t>
+            </w:r>
+          </w:p>
+          <w:p>
+            <w:pPr>
+              <w:rPr>
+                <w:rFonts w:ascii="Arial" w:hAnsi="Arial"/>
+                <w:i/>
+                <w:color w:val="1F497D"/>
+                <w:sz w:val="18"/>
+              </w:rPr>
+            </w:pPr>
+            <w:r>
+              <w:rPr>
+                <w:rFonts w:ascii="Arial" w:hAnsi="Arial"/>
+                <w:i/>
+                <w:color w:val="1F497D"/>
+                <w:sz w:val="18"/>
+              </w:rPr>
+              <w:t xml:space="preserve">and a.emp_num = MTCEMP01.emp_num </w:t>
+            </w:r>
+          </w:p>
+          <w:p>
+            <w:pPr>
+              <w:rPr>
+                <w:rFonts w:ascii="Arial" w:hAnsi="Arial"/>
+                <w:i/>
+                <w:color w:val="1F497D"/>
+                <w:sz w:val="18"/>
+              </w:rPr>
+            </w:pPr>
+            <w:r>
+              <w:rPr>
+                <w:rFonts w:ascii="Arial" w:hAnsi="Arial"/>
+                <w:i/>
+                <w:color w:val="1F497D"/>
+                <w:sz w:val="18"/>
+              </w:rPr>
+              <w:t>and MTCEMP01. eje_prefijo = ‘PRE’</w:t>
+            </w:r>
+          </w:p>
+          <w:p>
+            <w:pPr>
+              <w:rPr>
+                <w:rFonts w:ascii="Arial" w:hAnsi="Arial"/>
+                <w:i/>
+                <w:color w:val="1F497D"/>
+                <w:sz w:val="18"/>
+              </w:rPr>
+            </w:pPr>
+            <w:r>
+              <w:rPr>
+                <w:rFonts w:ascii="Arial" w:hAnsi="Arial"/>
+                <w:i/>
+                <w:color w:val="1F497D"/>
+                <w:sz w:val="18"/>
+              </w:rPr>
+              <w:t>and MTCEMP01. gpo_banco = ‘GPO’</w:t>
+            </w:r>
+          </w:p>
+          <w:p>
+            <w:pPr>
+              <w:rPr>
+                <w:rFonts w:ascii="Arial" w:hAnsi="Arial"/>
+                <w:i/>
+                <w:color w:val="1F497D"/>
+                <w:sz w:val="18"/>
+              </w:rPr>
+            </w:pPr>
+            <w:r>
+              <w:rPr>
+                <w:rFonts w:ascii="Arial" w:hAnsi="Arial"/>
+                <w:i/>
+                <w:color w:val="1F497D"/>
+                <w:sz w:val="18"/>
+              </w:rPr>
+              <w:t xml:space="preserve">and a.eje_num &gt; 0) - </w:t>
+            </w:r>
+          </w:p>
+          <w:p>
+            <w:pPr>
+              <w:rPr>
+                <w:rFonts w:ascii="Arial" w:hAnsi="Arial"/>
+                <w:i/>
+                <w:color w:val="1F497D"/>
+                <w:sz w:val="18"/>
+              </w:rPr>
+            </w:pPr>
+            <w:r>
+              <w:rPr>
+                <w:rFonts w:ascii="Arial" w:hAnsi="Arial"/>
+                <w:i/>
+                <w:color w:val="1F497D"/>
+                <w:sz w:val="18"/>
+              </w:rPr>
+              <w:t xml:space="preserve">(select distinct isnull(sum(c.eje_limcred),0) from MTCEJE01 c, MTCTHS01 d </w:t>
+            </w:r>
+          </w:p>
+          <w:p>
+            <w:pPr>
+              <w:rPr>
+                <w:rFonts w:ascii="Arial" w:hAnsi="Arial"/>
+                <w:i/>
+                <w:color w:val="1F497D"/>
+                <w:sz w:val="18"/>
+                <w:lang w:val="es-MX"/>
+              </w:rPr>
+            </w:pPr>
+            <w:r>
+              <w:rPr>
+                <w:rFonts w:ascii="Arial" w:hAnsi="Arial"/>
+                <w:i/>
+                <w:color w:val="1F497D"/>
+                <w:sz w:val="18"/>
+                <w:lang w:val="es-MX"/>
+              </w:rPr>
+              <w:t>where c.eje_prefijo = MTCEMP01.eje_prefijo</w:t>
+            </w:r>
+          </w:p>
+          <w:p>
+            <w:pPr>
+              <w:rPr>
+                <w:rFonts w:ascii="Arial" w:hAnsi="Arial"/>
+                <w:i/>
+                <w:color w:val="1F497D"/>
+                <w:sz w:val="18"/>
+                <w:lang w:val="es-MX"/>
+              </w:rPr>
+            </w:pPr>
+            <w:r>
+              <w:rPr>
+                <w:rFonts w:ascii="Arial" w:hAnsi="Arial"/>
+                <w:i/>
+                <w:color w:val="1F497D"/>
+                <w:sz w:val="18"/>
+                <w:lang w:val="es-MX"/>
+              </w:rPr>
+              <w:t>and c.gpo_banco = MTCEMP01.gpo_banco</w:t>
+            </w:r>
+          </w:p>
+          <w:p>
+            <w:pPr>
+              <w:rPr>
+                <w:rFonts w:ascii="Arial" w:hAnsi="Arial"/>
+                <w:i/>
+                <w:color w:val="1F497D"/>
+                <w:sz w:val="18"/>
+              </w:rPr>
+            </w:pPr>
+            <w:r>
+              <w:rPr>
+                <w:rFonts w:ascii="Arial" w:hAnsi="Arial"/>
+                <w:i/>
+                <w:color w:val="1F497D"/>
+                <w:sz w:val="18"/>
+              </w:rPr>
+              <w:t xml:space="preserve">and c.emp_num = MTCEMP01.emp_num </w:t>
+            </w:r>
+          </w:p>
+          <w:p>
+            <w:pPr>
+              <w:rPr>
+                <w:rFonts w:ascii="Arial" w:hAnsi="Arial"/>
+                <w:i/>
+                <w:color w:val="1F497D"/>
+                <w:sz w:val="18"/>
+              </w:rPr>
+            </w:pPr>
+            <w:r>
+              <w:rPr>
+                <w:rFonts w:ascii="Arial" w:hAnsi="Arial"/>
+                <w:i/>
+                <w:color w:val="1F497D"/>
+                <w:sz w:val="18"/>
+              </w:rPr>
+              <w:t>and MTCEMP01. eje_prefijo = ‘PRE’</w:t>
+            </w:r>
+          </w:p>
+          <w:p>
+            <w:pPr>
+              <w:rPr>
+                <w:rFonts w:ascii="Arial" w:hAnsi="Arial"/>
+                <w:i/>
+                <w:color w:val="1F497D"/>
+                <w:sz w:val="18"/>
+              </w:rPr>
+            </w:pPr>
+            <w:r>
+              <w:rPr>
+                <w:rFonts w:ascii="Arial" w:hAnsi="Arial"/>
+                <w:i/>
+                <w:color w:val="1F497D"/>
+                <w:sz w:val="18"/>
+              </w:rPr>
+              <w:t>and MTCEMP01. gpo_banco = ‘GPO’</w:t>
+            </w:r>
+          </w:p>
+          <w:p>
+            <w:pPr>
+              <w:rPr>
+                <w:rFonts w:ascii="Arial" w:hAnsi="Arial"/>
+                <w:i/>
+                <w:color w:val="1F497D"/>
+                <w:sz w:val="18"/>
+                <w:lang w:val="es-MX"/>
+              </w:rPr>
+            </w:pPr>
+            <w:r>
+              <w:rPr>
+                <w:rFonts w:ascii="Arial" w:hAnsi="Arial"/>
+                <w:i/>
+                <w:color w:val="1F497D"/>
+                <w:sz w:val="18"/>
+                <w:lang w:val="es-MX"/>
+              </w:rPr>
+              <w:t>and c.eje_num &gt; 0 and</w:t>
+            </w:r>
+          </w:p>
+          <w:p>
+            <w:pPr>
+              <w:rPr>
+                <w:rFonts w:ascii="Arial" w:hAnsi="Arial"/>
+                <w:i/>
+                <w:color w:val="1F497D"/>
+                <w:sz w:val="18"/>
+                <w:lang w:val="es-MX"/>
+              </w:rPr>
+            </w:pPr>
+            <w:r>
+              <w:rPr>
+                <w:rFonts w:ascii="Arial" w:hAnsi="Arial"/>
+                <w:i/>
+                <w:color w:val="1F497D"/>
+                <w:sz w:val="18"/>
+                <w:lang w:val="es-MX"/>
+              </w:rPr>
+              <w:t>c.eje_prefijo=d.eje_prefijo and c.gpo_banco=d.gpo_banco</w:t>
+            </w:r>
+          </w:p>
+          <w:p>
+            <w:pPr>
+              <w:rPr>
+                <w:rFonts w:ascii="Arial" w:hAnsi="Arial"/>
+                <w:i/>
+                <w:color w:val="1F497D"/>
+                <w:sz w:val="18"/>
+              </w:rPr>
+            </w:pPr>
+            <w:r>
+              <w:rPr>
+                <w:rFonts w:ascii="Arial" w:hAnsi="Arial"/>
+                <w:i/>
+                <w:color w:val="1F497D"/>
+                <w:sz w:val="18"/>
+              </w:rPr>
+              <w:t>and c.emp_num=d.emp_num and c.eje_num=d.eje_num and</w:t>
+            </w:r>
+          </w:p>
+          <w:p>
+            <w:pPr>
+              <w:rPr>
+                <w:rFonts w:ascii="Arial" w:hAnsi="Arial"/>
+                <w:i/>
+                <w:color w:val="1F497D"/>
+                <w:sz w:val="18"/>
+                <w:lang w:val="es-MX"/>
+              </w:rPr>
+            </w:pPr>
+            <w:r>
+              <w:rPr>
+                <w:rFonts w:ascii="Arial" w:hAnsi="Arial"/>
+                <w:i/>
+                <w:color w:val="1F497D"/>
+                <w:sz w:val="18"/>
+                <w:lang w:val="es-MX"/>
+              </w:rPr>
+              <w:t>(d.ths_situacion_cta='C' or d.ths_situacion_cta='E')))</w:t>
+            </w:r>
+          </w:p>
+          <w:p>
+            <w:pPr>
+              <w:rPr>
+                <w:rFonts w:ascii="Arial" w:hAnsi="Arial"/>
+                <w:i/>
+                <w:color w:val="1F497D"/>
+                <w:sz w:val="18"/>
+                <w:lang w:val="es-MX"/>
+              </w:rPr>
+            </w:pPr>
+          </w:p>
+          <w:p>
+            <w:pPr>
+              <w:rPr>
+                <w:rFonts w:ascii="Arial" w:hAnsi="Arial"/>
+                <w:i/>
+                <w:color w:val="1F497D"/>
+                <w:sz w:val="18"/>
+                <w:lang w:val="es-MX"/>
+              </w:rPr>
+            </w:pPr>
+            <w:r>
+              <w:rPr>
+                <w:rFonts w:ascii="Arial" w:hAnsi="Arial"/>
+                <w:i/>
+                <w:color w:val="1F497D"/>
+                <w:sz w:val="18"/>
+                <w:lang w:val="es-MX"/>
+              </w:rPr>
+              <w:t>Se actualizan el campo emp_acum_cred de la tabla MTCEMP01, de la consulta previa, donde los campos eje_prefijo=’PRE’ y gpo_banco=’GPO’.</w:t>
+            </w:r>
+            <w:bookmarkStart w:id="0" w:name="_GoBack"/>
+            <w:bookmarkEnd w:id="0"/>
           </w:p>
         </w:tc>
         <w:tc>
@@ -2117,7 +1198,6 @@
               </w:rPr>
               <w:t xml:space="preserve">SELECT * FROM MTCEMP01 WHERE </w:t>
             </w:r>
-            <w:proofErr w:type="spellStart"/>
             <w:r>
               <w:rPr>
                 <w:rFonts w:ascii="Arial" w:hAnsi="Arial"/>
@@ -2127,40 +1207,7 @@
                 <w:lang w:val="es-MX"/>
               </w:rPr>
               <w:lastRenderedPageBreak/>
-              <w:t>eje_prefijo</w:t>
-            </w:r>
-            <w:proofErr w:type="spellEnd"/>
-            <w:r>
-              <w:rPr>
-                <w:rFonts w:ascii="Arial" w:hAnsi="Arial"/>
-                <w:i/>
-                <w:color w:val="1F497D"/>
-                <w:sz w:val="18"/>
-                <w:lang w:val="es-MX"/>
-              </w:rPr>
-              <w:t xml:space="preserve">=’PRE’ AND </w:t>
-            </w:r>
-            <w:proofErr w:type="spellStart"/>
-            <w:r>
-              <w:rPr>
-                <w:rFonts w:ascii="Arial" w:hAnsi="Arial"/>
-                <w:i/>
-                <w:color w:val="1F497D"/>
-                <w:sz w:val="18"/>
-                <w:lang w:val="es-MX"/>
-              </w:rPr>
-              <w:t>gpo_banco</w:t>
-            </w:r>
-            <w:proofErr w:type="spellEnd"/>
-            <w:r>
-              <w:rPr>
-                <w:rFonts w:ascii="Arial" w:hAnsi="Arial"/>
-                <w:i/>
-                <w:color w:val="1F497D"/>
-                <w:sz w:val="18"/>
-                <w:lang w:val="es-MX"/>
-              </w:rPr>
-              <w:t>=’GPO’</w:t>
+              <w:t>eje_prefijo=’PRE’ AND gpo_banco=’GPO’</w:t>
             </w:r>
           </w:p>
         </w:tc>
@@ -2184,29 +1231,7 @@
                 <w:lang w:val="es-MX"/>
               </w:rPr>
               <w:lastRenderedPageBreak/>
-              <w:t xml:space="preserve">Se muestran los valores de la tabla MTCEMP01 con el campo </w:t>
-            </w:r>
-            <w:proofErr w:type="spellStart"/>
-            <w:r>
-              <w:rPr>
-                <w:rFonts w:ascii="Arial" w:hAnsi="Arial"/>
-                <w:i/>
-                <w:color w:val="1F497D"/>
-                <w:sz w:val="18"/>
-                <w:lang w:val="es-MX"/>
-              </w:rPr>
-              <w:t>emp_acum_cred</w:t>
-            </w:r>
-            <w:proofErr w:type="spellEnd"/>
-            <w:r>
-              <w:rPr>
-                <w:rFonts w:ascii="Arial" w:hAnsi="Arial"/>
-                <w:i/>
-                <w:color w:val="1F497D"/>
-                <w:sz w:val="18"/>
-                <w:lang w:val="es-MX"/>
-              </w:rPr>
-              <w:t xml:space="preserve"> actualizado.</w:t>
+              <w:t>Se muestran los valores de la tabla MTCEMP01 con el campo emp_acum_cred actualizado.</w:t>
             </w:r>
           </w:p>
         </w:tc>
@@ -2375,42 +1400,8 @@
                 <w:sz w:val="18"/>
                 <w:lang w:val="es-MX"/>
               </w:rPr>
-              <w:t>/</w:t>
-            </w:r>
-            <w:proofErr w:type="spellStart"/>
-            <w:r>
-              <w:rPr>
-                <w:rFonts w:ascii="Arial" w:hAnsi="Arial"/>
-                <w:i/>
-                <w:color w:val="1F497D"/>
-                <w:sz w:val="18"/>
-                <w:lang w:val="es-MX"/>
-              </w:rPr>
-              <w:t>opt</w:t>
-            </w:r>
-            <w:proofErr w:type="spellEnd"/>
-            <w:r>
-              <w:rPr>
-                <w:rFonts w:ascii="Arial" w:hAnsi="Arial"/>
-                <w:i/>
-                <w:color w:val="1F497D"/>
-                <w:sz w:val="18"/>
-                <w:lang w:val="es-MX"/>
-              </w:rPr>
-              <w:t>/c430/000/</w:t>
-            </w:r>
-            <w:proofErr w:type="spellStart"/>
-            <w:r>
-              <w:rPr>
-                <w:rFonts w:ascii="Arial" w:hAnsi="Arial"/>
-                <w:i/>
-                <w:color w:val="1F497D"/>
-                <w:sz w:val="18"/>
-                <w:lang w:val="es-MX"/>
-              </w:rPr>
-              <w:t>bin</w:t>
-            </w:r>
-            <w:proofErr w:type="spellEnd"/>
+              <w:t>/opt/c430/000/bin</w:t>
+            </w:r>
           </w:p>
           <w:p>
             <w:pPr>
@@ -2469,29 +1460,7 @@
                 <w:sz w:val="18"/>
                 <w:lang w:val="es-MX"/>
               </w:rPr>
-              <w:t xml:space="preserve">Se actualizan los parámetros USUARIO y BANDERA para </w:t>
-            </w:r>
-            <w:proofErr w:type="spellStart"/>
-            <w:r>
-              <w:rPr>
-                <w:rFonts w:ascii="Arial" w:hAnsi="Arial"/>
-                <w:i/>
-                <w:color w:val="1F497D"/>
-                <w:sz w:val="18"/>
-                <w:lang w:val="es-MX"/>
-              </w:rPr>
-              <w:t>CyberArk</w:t>
-            </w:r>
-            <w:proofErr w:type="spellEnd"/>
-            <w:r>
-              <w:rPr>
-                <w:rFonts w:ascii="Arial" w:hAnsi="Arial"/>
-                <w:i/>
-                <w:color w:val="1F497D"/>
-                <w:sz w:val="18"/>
-                <w:lang w:val="es-MX"/>
-              </w:rPr>
-              <w:t>.</w:t>
+              <w:t>Se actualizan los parámetros USUARIO y BANDERA para CyberArk.</w:t>
             </w:r>
           </w:p>
           <w:p>
@@ -2688,145 +1657,49 @@
                 <w:color w:val="1F497D"/>
                 <w:sz w:val="18"/>
               </w:rPr>
-              <w:t xml:space="preserve">((select </w:t>
-            </w:r>
-            <w:proofErr w:type="spellStart"/>
-            <w:r>
-              <w:rPr>
-                <w:rFonts w:ascii="Arial" w:hAnsi="Arial"/>
-                <w:i/>
-                <w:color w:val="1F497D"/>
-                <w:sz w:val="18"/>
-              </w:rPr>
-              <w:t>isnull</w:t>
-            </w:r>
-            <w:proofErr w:type="spellEnd"/>
-            <w:r>
-              <w:rPr>
-                <w:rFonts w:ascii="Arial" w:hAnsi="Arial"/>
-                <w:i/>
-                <w:color w:val="1F497D"/>
-                <w:sz w:val="18"/>
-              </w:rPr>
-              <w:t>(sum(</w:t>
-            </w:r>
-            <w:proofErr w:type="spellStart"/>
-            <w:r>
-              <w:rPr>
-                <w:rFonts w:ascii="Arial" w:hAnsi="Arial"/>
-                <w:i/>
-                <w:color w:val="1F497D"/>
-                <w:sz w:val="18"/>
-              </w:rPr>
-              <w:t>a.eje_limcred</w:t>
-            </w:r>
-            <w:proofErr w:type="spellEnd"/>
-            <w:r>
-              <w:rPr>
-                <w:rFonts w:ascii="Arial" w:hAnsi="Arial"/>
-                <w:i/>
-                <w:color w:val="1F497D"/>
-                <w:sz w:val="18"/>
-              </w:rPr>
-              <w:t xml:space="preserve">),0) from MTCEJE01 a </w:t>
-            </w:r>
-          </w:p>
-          <w:p>
-            <w:pPr>
-              <w:rPr>
-                <w:rFonts w:ascii="Arial" w:hAnsi="Arial"/>
-                <w:i/>
-                <w:color w:val="1F497D"/>
-                <w:sz w:val="18"/>
-                <w:lang w:val="es-MX"/>
-              </w:rPr>
-            </w:pPr>
-            <w:proofErr w:type="spellStart"/>
-            <w:r>
-              <w:rPr>
-                <w:rFonts w:ascii="Arial" w:hAnsi="Arial"/>
-                <w:i/>
-                <w:color w:val="1F497D"/>
-                <w:sz w:val="18"/>
-                <w:lang w:val="es-MX"/>
-              </w:rPr>
-              <w:t>where</w:t>
-            </w:r>
-            <w:proofErr w:type="spellEnd"/>
-            <w:r>
-              <w:rPr>
-                <w:rFonts w:ascii="Arial" w:hAnsi="Arial"/>
-                <w:i/>
-                <w:color w:val="1F497D"/>
-                <w:sz w:val="18"/>
-                <w:lang w:val="es-MX"/>
-              </w:rPr>
-              <w:t xml:space="preserve"> </w:t>
-            </w:r>
-            <w:proofErr w:type="spellStart"/>
-            <w:r>
-              <w:rPr>
-                <w:rFonts w:ascii="Arial" w:hAnsi="Arial"/>
-                <w:i/>
-                <w:color w:val="1F497D"/>
-                <w:sz w:val="18"/>
-                <w:lang w:val="es-MX"/>
-              </w:rPr>
-              <w:t>a.eje_prefijo</w:t>
-            </w:r>
-            <w:proofErr w:type="spellEnd"/>
-            <w:r>
-              <w:rPr>
-                <w:rFonts w:ascii="Arial" w:hAnsi="Arial"/>
-                <w:i/>
-                <w:color w:val="1F497D"/>
-                <w:sz w:val="18"/>
-                <w:lang w:val="es-MX"/>
-              </w:rPr>
-              <w:t xml:space="preserve"> = MTCEMP01.eje_prefijo</w:t>
-            </w:r>
-          </w:p>
-          <w:p>
-            <w:pPr>
-              <w:rPr>
-                <w:rFonts w:ascii="Arial" w:hAnsi="Arial"/>
-                <w:i/>
-                <w:color w:val="1F497D"/>
-                <w:sz w:val="18"/>
-                <w:lang w:val="es-MX"/>
-              </w:rPr>
-            </w:pPr>
-            <w:r>
-              <w:rPr>
-                <w:rFonts w:ascii="Arial" w:hAnsi="Arial"/>
-                <w:i/>
-                <w:color w:val="1F497D"/>
-                <w:sz w:val="18"/>
-                <w:lang w:val="es-MX"/>
-              </w:rPr>
-              <w:t xml:space="preserve">and </w:t>
-            </w:r>
-            <w:proofErr w:type="spellStart"/>
-            <w:r>
-              <w:rPr>
-                <w:rFonts w:ascii="Arial" w:hAnsi="Arial"/>
-                <w:i/>
-                <w:color w:val="1F497D"/>
-                <w:sz w:val="18"/>
-                <w:lang w:val="es-MX"/>
-              </w:rPr>
-              <w:t>a.gpo_banco</w:t>
-            </w:r>
-            <w:proofErr w:type="spellEnd"/>
-            <w:r>
-              <w:rPr>
-                <w:rFonts w:ascii="Arial" w:hAnsi="Arial"/>
-                <w:i/>
-                <w:color w:val="1F497D"/>
-                <w:sz w:val="18"/>
-                <w:lang w:val="es-MX"/>
-              </w:rPr>
-              <w:t xml:space="preserve"> = MTCEMP01.gpo_banco</w:t>
+              <w:t xml:space="preserve">((select isnull(sum(a.eje_limcred),0) from MTCEJE01 a </w:t>
+            </w:r>
+          </w:p>
+          <w:p>
+            <w:pPr>
+              <w:rPr>
+                <w:rFonts w:ascii="Arial" w:hAnsi="Arial"/>
+                <w:i/>
+                <w:color w:val="1F497D"/>
+                <w:sz w:val="18"/>
+                <w:lang w:val="es-MX"/>
+              </w:rPr>
+            </w:pPr>
+            <w:r>
+              <w:rPr>
+                <w:rFonts w:ascii="Arial" w:hAnsi="Arial"/>
+                <w:i/>
+                <w:color w:val="1F497D"/>
+                <w:sz w:val="18"/>
+                <w:lang w:val="es-MX"/>
+              </w:rPr>
+              <w:t>where a.eje_prefijo = MTCEMP01.eje_prefijo</w:t>
+            </w:r>
+          </w:p>
+          <w:p>
+            <w:pPr>
+              <w:rPr>
+                <w:rFonts w:ascii="Arial" w:hAnsi="Arial"/>
+                <w:i/>
+                <w:color w:val="1F497D"/>
+                <w:sz w:val="18"/>
+                <w:lang w:val="es-MX"/>
+              </w:rPr>
+            </w:pPr>
+            <w:r>
+              <w:rPr>
+                <w:rFonts w:ascii="Arial" w:hAnsi="Arial"/>
+                <w:i/>
+                <w:color w:val="1F497D"/>
+                <w:sz w:val="18"/>
+                <w:lang w:val="es-MX"/>
+              </w:rPr>
+              <w:t>and a.gpo_banco = MTCEMP01.gpo_banco</w:t>
             </w:r>
           </w:p>
           <w:p>
@@ -2854,27 +1727,7 @@
                 <w:color w:val="1F497D"/>
                 <w:sz w:val="18"/>
               </w:rPr>
-              <w:t xml:space="preserve">nd </w:t>
-            </w:r>
-            <w:proofErr w:type="spellStart"/>
-            <w:r>
-              <w:rPr>
-                <w:rFonts w:ascii="Arial" w:hAnsi="Arial"/>
-                <w:i/>
-                <w:color w:val="1F497D"/>
-                <w:sz w:val="18"/>
-              </w:rPr>
-              <w:t>a.emp_num</w:t>
-            </w:r>
-            <w:proofErr w:type="spellEnd"/>
-            <w:r>
-              <w:rPr>
-                <w:rFonts w:ascii="Arial" w:hAnsi="Arial"/>
-                <w:i/>
-                <w:color w:val="1F497D"/>
-                <w:sz w:val="18"/>
-              </w:rPr>
-              <w:t xml:space="preserve"> = MTCEMP01.emp_num </w:t>
+              <w:t xml:space="preserve">nd a.emp_num = MTCEMP01.emp_num </w:t>
             </w:r>
           </w:p>
           <w:p>
@@ -2902,909 +1755,467 @@
                 <w:color w:val="1F497D"/>
                 <w:sz w:val="18"/>
               </w:rPr>
-              <w:t xml:space="preserve"> </w:t>
-            </w:r>
-            <w:proofErr w:type="spellStart"/>
-            <w:r>
-              <w:rPr>
-                <w:rFonts w:ascii="Arial" w:hAnsi="Arial"/>
-                <w:i/>
-                <w:color w:val="1F497D"/>
-                <w:sz w:val="18"/>
+              <w:t xml:space="preserve"> eje_prefijo</w:t>
+            </w:r>
+            <w:r>
+              <w:rPr>
+                <w:rFonts w:ascii="Arial" w:hAnsi="Arial"/>
+                <w:i/>
+                <w:color w:val="1F497D"/>
+                <w:sz w:val="18"/>
+              </w:rPr>
+              <w:t xml:space="preserve"> = ‘PRE2’</w:t>
+            </w:r>
+          </w:p>
+          <w:p>
+            <w:pPr>
+              <w:rPr>
+                <w:rFonts w:ascii="Arial" w:hAnsi="Arial"/>
+                <w:i/>
+                <w:color w:val="1F497D"/>
+                <w:sz w:val="18"/>
+              </w:rPr>
+            </w:pPr>
+            <w:r>
+              <w:rPr>
+                <w:rFonts w:ascii="Arial" w:hAnsi="Arial"/>
+                <w:i/>
+                <w:color w:val="1F497D"/>
+                <w:sz w:val="18"/>
+              </w:rPr>
+              <w:t>and MTCEMP01.</w:t>
+            </w:r>
+            <w:r>
+              <w:rPr>
+                <w:rFonts w:ascii="Arial" w:hAnsi="Arial"/>
+                <w:i/>
+                <w:color w:val="1F497D"/>
+                <w:sz w:val="18"/>
+              </w:rPr>
+              <w:t xml:space="preserve"> gpo_banco = ‘GPO</w:t>
+            </w:r>
+            <w:r>
+              <w:rPr>
+                <w:rFonts w:ascii="Arial" w:hAnsi="Arial"/>
+                <w:i/>
+                <w:color w:val="1F497D"/>
+                <w:sz w:val="18"/>
+              </w:rPr>
+              <w:t>2</w:t>
+            </w:r>
+            <w:r>
+              <w:rPr>
+                <w:rFonts w:ascii="Arial" w:hAnsi="Arial"/>
+                <w:i/>
+                <w:color w:val="1F497D"/>
+                <w:sz w:val="18"/>
+              </w:rPr>
+              <w:t>’</w:t>
+            </w:r>
+          </w:p>
+          <w:p>
+            <w:pPr>
+              <w:rPr>
+                <w:rFonts w:ascii="Arial" w:hAnsi="Arial"/>
+                <w:i/>
+                <w:color w:val="1F497D"/>
+                <w:sz w:val="18"/>
+              </w:rPr>
+            </w:pPr>
+            <w:r>
+              <w:rPr>
+                <w:rFonts w:ascii="Arial" w:hAnsi="Arial"/>
+                <w:i/>
+                <w:color w:val="1F497D"/>
+                <w:sz w:val="18"/>
+              </w:rPr>
+              <w:t xml:space="preserve">and a.eje_num &gt; 0) - </w:t>
+            </w:r>
+          </w:p>
+          <w:p>
+            <w:pPr>
+              <w:rPr>
+                <w:rFonts w:ascii="Arial" w:hAnsi="Arial"/>
+                <w:i/>
+                <w:color w:val="1F497D"/>
+                <w:sz w:val="18"/>
+              </w:rPr>
+            </w:pPr>
+            <w:r>
+              <w:rPr>
+                <w:rFonts w:ascii="Arial" w:hAnsi="Arial"/>
+                <w:i/>
+                <w:color w:val="1F497D"/>
+                <w:sz w:val="18"/>
+              </w:rPr>
+              <w:t xml:space="preserve">(select distinct isnull(sum(c.eje_limcred),0) from MTCEJE01 c, MTCTHS01 d </w:t>
+            </w:r>
+          </w:p>
+          <w:p>
+            <w:pPr>
+              <w:rPr>
+                <w:rFonts w:ascii="Arial" w:hAnsi="Arial"/>
+                <w:i/>
+                <w:color w:val="1F497D"/>
+                <w:sz w:val="18"/>
+                <w:lang w:val="es-MX"/>
+              </w:rPr>
+            </w:pPr>
+            <w:r>
+              <w:rPr>
+                <w:rFonts w:ascii="Arial" w:hAnsi="Arial"/>
+                <w:i/>
+                <w:color w:val="1F497D"/>
+                <w:sz w:val="18"/>
+                <w:lang w:val="es-MX"/>
+              </w:rPr>
+              <w:t xml:space="preserve">where c.eje_prefijo = </w:t>
+            </w:r>
+            <w:r>
+              <w:rPr>
+                <w:rFonts w:ascii="Arial" w:hAnsi="Arial"/>
+                <w:i/>
+                <w:color w:val="1F497D"/>
+                <w:sz w:val="18"/>
+                <w:lang w:val="es-MX"/>
+              </w:rPr>
+              <w:t>MTCEMP01.eje_prefijo</w:t>
+            </w:r>
+          </w:p>
+          <w:p>
+            <w:pPr>
+              <w:rPr>
+                <w:rFonts w:ascii="Arial" w:hAnsi="Arial"/>
+                <w:i/>
+                <w:color w:val="1F497D"/>
+                <w:sz w:val="18"/>
+                <w:lang w:val="es-MX"/>
+              </w:rPr>
+            </w:pPr>
+            <w:r>
+              <w:rPr>
+                <w:rFonts w:ascii="Arial" w:hAnsi="Arial"/>
+                <w:i/>
+                <w:color w:val="1F497D"/>
+                <w:sz w:val="18"/>
+                <w:lang w:val="es-MX"/>
+              </w:rPr>
+              <w:t>and c.gpo_banco = MTCEMP01.gpo_banco</w:t>
+            </w:r>
+          </w:p>
+          <w:p>
+            <w:pPr>
+              <w:rPr>
+                <w:rFonts w:ascii="Arial" w:hAnsi="Arial"/>
+                <w:i/>
+                <w:color w:val="1F497D"/>
+                <w:sz w:val="18"/>
+              </w:rPr>
+            </w:pPr>
+            <w:r>
+              <w:rPr>
+                <w:rFonts w:ascii="Arial" w:hAnsi="Arial"/>
+                <w:i/>
+                <w:color w:val="1F497D"/>
+                <w:sz w:val="18"/>
+              </w:rPr>
+              <w:t xml:space="preserve">and c.emp_num = MTCEMP01.emp_num </w:t>
+            </w:r>
+          </w:p>
+          <w:p>
+            <w:pPr>
+              <w:rPr>
+                <w:rFonts w:ascii="Arial" w:hAnsi="Arial"/>
+                <w:i/>
+                <w:color w:val="1F497D"/>
+                <w:sz w:val="18"/>
+              </w:rPr>
+            </w:pPr>
+            <w:r>
+              <w:rPr>
+                <w:rFonts w:ascii="Arial" w:hAnsi="Arial"/>
+                <w:i/>
+                <w:color w:val="1F497D"/>
+                <w:sz w:val="18"/>
+              </w:rPr>
+              <w:t>and MTCEMP01.</w:t>
+            </w:r>
+            <w:r>
+              <w:rPr>
+                <w:rFonts w:ascii="Arial" w:hAnsi="Arial"/>
+                <w:i/>
+                <w:color w:val="1F497D"/>
+                <w:sz w:val="18"/>
+              </w:rPr>
+              <w:t xml:space="preserve"> eje_prefijo</w:t>
+            </w:r>
+            <w:r>
+              <w:rPr>
+                <w:rFonts w:ascii="Arial" w:hAnsi="Arial"/>
+                <w:i/>
+                <w:color w:val="1F497D"/>
+                <w:sz w:val="18"/>
+              </w:rPr>
+              <w:t xml:space="preserve"> = ‘PRE2’</w:t>
+            </w:r>
+          </w:p>
+          <w:p>
+            <w:pPr>
+              <w:rPr>
+                <w:rFonts w:ascii="Arial" w:hAnsi="Arial"/>
+                <w:i/>
+                <w:color w:val="1F497D"/>
+                <w:sz w:val="18"/>
+              </w:rPr>
+            </w:pPr>
+            <w:r>
+              <w:rPr>
+                <w:rFonts w:ascii="Arial" w:hAnsi="Arial"/>
+                <w:i/>
+                <w:color w:val="1F497D"/>
+                <w:sz w:val="18"/>
+              </w:rPr>
+              <w:t>and MTCEMP01.</w:t>
+            </w:r>
+            <w:r>
+              <w:rPr>
+                <w:rFonts w:ascii="Arial" w:hAnsi="Arial"/>
+                <w:i/>
+                <w:color w:val="1F497D"/>
+                <w:sz w:val="18"/>
+              </w:rPr>
+              <w:t xml:space="preserve"> gpo_banco = ‘GPO</w:t>
+            </w:r>
+            <w:r>
+              <w:rPr>
+                <w:rFonts w:ascii="Arial" w:hAnsi="Arial"/>
+                <w:i/>
+                <w:color w:val="1F497D"/>
+                <w:sz w:val="18"/>
+              </w:rPr>
+              <w:t>2</w:t>
+            </w:r>
+            <w:r>
+              <w:rPr>
+                <w:rFonts w:ascii="Arial" w:hAnsi="Arial"/>
+                <w:i/>
+                <w:color w:val="1F497D"/>
+                <w:sz w:val="18"/>
+              </w:rPr>
+              <w:t>’</w:t>
+            </w:r>
+          </w:p>
+          <w:p>
+            <w:pPr>
+              <w:rPr>
+                <w:rFonts w:ascii="Arial" w:hAnsi="Arial"/>
+                <w:i/>
+                <w:color w:val="1F497D"/>
+                <w:sz w:val="18"/>
+              </w:rPr>
+            </w:pPr>
+            <w:r>
+              <w:rPr>
+                <w:rFonts w:ascii="Arial" w:hAnsi="Arial"/>
+                <w:i/>
+                <w:color w:val="1F497D"/>
+                <w:sz w:val="18"/>
+              </w:rPr>
+              <w:t>and c.eje_num &gt; 0 and</w:t>
+            </w:r>
+          </w:p>
+          <w:p>
+            <w:pPr>
+              <w:rPr>
+                <w:rFonts w:ascii="Arial" w:hAnsi="Arial"/>
+                <w:i/>
+                <w:color w:val="1F497D"/>
+                <w:sz w:val="18"/>
+                <w:lang w:val="es-MX"/>
+              </w:rPr>
+            </w:pPr>
+            <w:r>
+              <w:rPr>
+                <w:rFonts w:ascii="Arial" w:hAnsi="Arial"/>
+                <w:i/>
+                <w:color w:val="1F497D"/>
+                <w:sz w:val="18"/>
+                <w:lang w:val="es-MX"/>
+              </w:rPr>
+              <w:t>c.eje_prefijo=d.eje_prefijo and c.gpo_banco=d.gpo_banco</w:t>
+            </w:r>
+          </w:p>
+          <w:p>
+            <w:pPr>
+              <w:rPr>
+                <w:rFonts w:ascii="Arial" w:hAnsi="Arial"/>
+                <w:i/>
+                <w:color w:val="1F497D"/>
+                <w:sz w:val="18"/>
+              </w:rPr>
+            </w:pPr>
+            <w:r>
+              <w:rPr>
+                <w:rFonts w:ascii="Arial" w:hAnsi="Arial"/>
+                <w:i/>
+                <w:color w:val="1F497D"/>
+                <w:sz w:val="18"/>
+              </w:rPr>
+              <w:t>and c.emp_num=d.emp_num and c.eje_num=d.eje_num and</w:t>
+            </w:r>
+          </w:p>
+          <w:p>
+            <w:pPr>
+              <w:rPr>
+                <w:rFonts w:ascii="Arial" w:hAnsi="Arial"/>
+                <w:i/>
+                <w:color w:val="1F497D"/>
+                <w:sz w:val="18"/>
+                <w:lang w:val="es-MX"/>
+              </w:rPr>
+            </w:pPr>
+            <w:r>
+              <w:rPr>
+                <w:rFonts w:ascii="Arial" w:hAnsi="Arial"/>
+                <w:i/>
+                <w:color w:val="1F497D"/>
+                <w:sz w:val="18"/>
+                <w:lang w:val="es-MX"/>
+              </w:rPr>
+              <w:t>(d.ths_situacion_cta=</w:t>
+            </w:r>
+            <w:r>
+              <w:rPr>
+                <w:rFonts w:ascii="Arial" w:hAnsi="Arial"/>
+                <w:i/>
+                <w:color w:val="1F497D"/>
+                <w:sz w:val="18"/>
+                <w:lang w:val="es-MX"/>
+              </w:rPr>
+              <w:t>'C' or d.ths_situacion_cta='E')</w:t>
+            </w:r>
+            <w:r>
+              <w:rPr>
+                <w:rFonts w:ascii="Arial" w:hAnsi="Arial"/>
+                <w:i/>
+                <w:color w:val="1F497D"/>
+                <w:sz w:val="18"/>
+                <w:lang w:val="es-MX"/>
+              </w:rPr>
+              <w:t>)</w:t>
+            </w:r>
+            <w:r>
+              <w:rPr>
+                <w:rFonts w:ascii="Arial" w:hAnsi="Arial"/>
+                <w:i/>
+                <w:color w:val="1F497D"/>
+                <w:sz w:val="18"/>
+                <w:lang w:val="es-MX"/>
+              </w:rPr>
+              <w:t>)</w:t>
+            </w:r>
+          </w:p>
+          <w:p>
+            <w:pPr>
+              <w:rPr>
+                <w:rFonts w:ascii="Arial" w:hAnsi="Arial"/>
+                <w:i/>
+                <w:color w:val="1F497D"/>
+                <w:sz w:val="18"/>
+                <w:lang w:val="es-MX"/>
+              </w:rPr>
+            </w:pPr>
+          </w:p>
+          <w:p>
+            <w:pPr>
+              <w:rPr>
+                <w:rFonts w:ascii="Arial" w:hAnsi="Arial"/>
+                <w:i/>
+                <w:color w:val="1F497D"/>
+                <w:sz w:val="18"/>
+                <w:lang w:val="es-MX"/>
+              </w:rPr>
+            </w:pPr>
+            <w:r>
+              <w:rPr>
+                <w:rFonts w:ascii="Arial" w:hAnsi="Arial"/>
+                <w:i/>
+                <w:color w:val="1F497D"/>
+                <w:sz w:val="18"/>
+                <w:lang w:val="es-MX"/>
+              </w:rPr>
+              <w:t xml:space="preserve">Se actualizan el campo </w:t>
+            </w:r>
+            <w:r>
+              <w:rPr>
+                <w:rFonts w:ascii="Arial" w:hAnsi="Arial"/>
+                <w:i/>
+                <w:color w:val="1F497D"/>
+                <w:sz w:val="18"/>
+                <w:lang w:val="es-MX"/>
+              </w:rPr>
+              <w:t>emp_acum_cred</w:t>
+            </w:r>
+            <w:r>
+              <w:rPr>
+                <w:rFonts w:ascii="Arial" w:hAnsi="Arial"/>
+                <w:i/>
+                <w:color w:val="1F497D"/>
+                <w:sz w:val="18"/>
+                <w:lang w:val="es-MX"/>
+              </w:rPr>
+              <w:t xml:space="preserve"> de la tabla </w:t>
+            </w:r>
+            <w:r>
+              <w:rPr>
+                <w:rFonts w:ascii="Arial" w:hAnsi="Arial"/>
+                <w:i/>
+                <w:color w:val="1F497D"/>
+                <w:sz w:val="18"/>
+                <w:lang w:val="es-MX"/>
+              </w:rPr>
+              <w:t>MTCEMP01</w:t>
+            </w:r>
+            <w:r>
+              <w:rPr>
+                <w:rFonts w:ascii="Arial" w:hAnsi="Arial"/>
+                <w:i/>
+                <w:color w:val="1F497D"/>
+                <w:sz w:val="18"/>
+                <w:lang w:val="es-MX"/>
+              </w:rPr>
+              <w:t xml:space="preserve">, de la consulta previa, donde los campos </w:t>
+            </w:r>
+            <w:r>
+              <w:rPr>
+                <w:rFonts w:ascii="Arial" w:hAnsi="Arial"/>
+                <w:i/>
+                <w:color w:val="1F497D"/>
+                <w:sz w:val="18"/>
+                <w:lang w:val="es-MX"/>
               </w:rPr>
               <w:t>eje_prefijo</w:t>
             </w:r>
-            <w:proofErr w:type="spellEnd"/>
-            <w:r>
-              <w:rPr>
-                <w:rFonts w:ascii="Arial" w:hAnsi="Arial"/>
-                <w:i/>
-                <w:color w:val="1F497D"/>
-                <w:sz w:val="18"/>
-              </w:rPr>
-              <w:t xml:space="preserve"> = ‘PRE2’</w:t>
-            </w:r>
-          </w:p>
-          <w:p>
-            <w:pPr>
-              <w:rPr>
-                <w:rFonts w:ascii="Arial" w:hAnsi="Arial"/>
-                <w:i/>
-                <w:color w:val="1F497D"/>
-                <w:sz w:val="18"/>
-              </w:rPr>
-            </w:pPr>
-            <w:r>
-              <w:rPr>
-                <w:rFonts w:ascii="Arial" w:hAnsi="Arial"/>
-                <w:i/>
-                <w:color w:val="1F497D"/>
-                <w:sz w:val="18"/>
-              </w:rPr>
-              <w:t>and MTCEMP01.</w:t>
-            </w:r>
-            <w:r>
-              <w:rPr>
-                <w:rFonts w:ascii="Arial" w:hAnsi="Arial"/>
-                <w:i/>
-                <w:color w:val="1F497D"/>
-                <w:sz w:val="18"/>
-              </w:rPr>
-              <w:t xml:space="preserve"> </w:t>
-            </w:r>
-            <w:proofErr w:type="spellStart"/>
-            <w:r>
-              <w:rPr>
-                <w:rFonts w:ascii="Arial" w:hAnsi="Arial"/>
-                <w:i/>
-                <w:color w:val="1F497D"/>
-                <w:sz w:val="18"/>
+            <w:r>
+              <w:rPr>
+                <w:rFonts w:ascii="Arial" w:hAnsi="Arial"/>
+                <w:i/>
+                <w:color w:val="1F497D"/>
+                <w:sz w:val="18"/>
+                <w:lang w:val="es-MX"/>
+              </w:rPr>
+              <w:t xml:space="preserve">=’PRE2’ y </w:t>
+            </w:r>
+            <w:r>
+              <w:rPr>
+                <w:rFonts w:ascii="Arial" w:hAnsi="Arial"/>
+                <w:i/>
+                <w:color w:val="1F497D"/>
+                <w:sz w:val="18"/>
+                <w:lang w:val="es-MX"/>
               </w:rPr>
               <w:t>gpo_banco</w:t>
             </w:r>
-            <w:proofErr w:type="spellEnd"/>
-            <w:r>
-              <w:rPr>
-                <w:rFonts w:ascii="Arial" w:hAnsi="Arial"/>
-                <w:i/>
-                <w:color w:val="1F497D"/>
-                <w:sz w:val="18"/>
-              </w:rPr>
-              <w:t xml:space="preserve"> = ‘GPO</w:t>
-            </w:r>
-            <w:r>
-              <w:rPr>
-                <w:rFonts w:ascii="Arial" w:hAnsi="Arial"/>
-                <w:i/>
-                <w:color w:val="1F497D"/>
-                <w:sz w:val="18"/>
-              </w:rPr>
-              <w:t>2</w:t>
-            </w:r>
-            <w:r>
-              <w:rPr>
-                <w:rFonts w:ascii="Arial" w:hAnsi="Arial"/>
-                <w:i/>
-                <w:color w:val="1F497D"/>
-                <w:sz w:val="18"/>
-              </w:rPr>
-              <w:t>’</w:t>
-            </w:r>
-          </w:p>
-          <w:p>
-            <w:pPr>
-              <w:rPr>
-                <w:rFonts w:ascii="Arial" w:hAnsi="Arial"/>
-                <w:i/>
-                <w:color w:val="1F497D"/>
-                <w:sz w:val="18"/>
-              </w:rPr>
-            </w:pPr>
-            <w:r>
-              <w:rPr>
-                <w:rFonts w:ascii="Arial" w:hAnsi="Arial"/>
-                <w:i/>
-                <w:color w:val="1F497D"/>
-                <w:sz w:val="18"/>
-              </w:rPr>
-              <w:t xml:space="preserve">and </w:t>
-            </w:r>
-            <w:proofErr w:type="spellStart"/>
-            <w:r>
-              <w:rPr>
-                <w:rFonts w:ascii="Arial" w:hAnsi="Arial"/>
-                <w:i/>
-                <w:color w:val="1F497D"/>
-                <w:sz w:val="18"/>
-              </w:rPr>
-              <w:t>a.eje_num</w:t>
-            </w:r>
-            <w:proofErr w:type="spellEnd"/>
-            <w:r>
-              <w:rPr>
-                <w:rFonts w:ascii="Arial" w:hAnsi="Arial"/>
-                <w:i/>
-                <w:color w:val="1F497D"/>
-                <w:sz w:val="18"/>
-              </w:rPr>
-              <w:t xml:space="preserve"> &gt; 0) - </w:t>
-            </w:r>
-          </w:p>
-          <w:p>
-            <w:pPr>
-              <w:rPr>
-                <w:rFonts w:ascii="Arial" w:hAnsi="Arial"/>
-                <w:i/>
-                <w:color w:val="1F497D"/>
-                <w:sz w:val="18"/>
-              </w:rPr>
-            </w:pPr>
-            <w:r>
-              <w:rPr>
-                <w:rFonts w:ascii="Arial" w:hAnsi="Arial"/>
-                <w:i/>
-                <w:color w:val="1F497D"/>
-                <w:sz w:val="18"/>
-              </w:rPr>
-              <w:t xml:space="preserve">(select distinct </w:t>
-            </w:r>
-            <w:proofErr w:type="spellStart"/>
-            <w:r>
-              <w:rPr>
-                <w:rFonts w:ascii="Arial" w:hAnsi="Arial"/>
-                <w:i/>
-                <w:color w:val="1F497D"/>
-                <w:sz w:val="18"/>
-              </w:rPr>
-              <w:t>isnull</w:t>
-            </w:r>
-            <w:proofErr w:type="spellEnd"/>
-            <w:r>
-              <w:rPr>
-                <w:rFonts w:ascii="Arial" w:hAnsi="Arial"/>
-                <w:i/>
-                <w:color w:val="1F497D"/>
-                <w:sz w:val="18"/>
-              </w:rPr>
-              <w:t>(sum(</w:t>
-            </w:r>
-            <w:proofErr w:type="spellStart"/>
-            <w:r>
-              <w:rPr>
-                <w:rFonts w:ascii="Arial" w:hAnsi="Arial"/>
-                <w:i/>
-                <w:color w:val="1F497D"/>
-                <w:sz w:val="18"/>
-              </w:rPr>
-              <w:t>c.eje_limcred</w:t>
-            </w:r>
-            <w:proofErr w:type="spellEnd"/>
-            <w:r>
-              <w:rPr>
-                <w:rFonts w:ascii="Arial" w:hAnsi="Arial"/>
-                <w:i/>
-                <w:color w:val="1F497D"/>
-                <w:sz w:val="18"/>
-              </w:rPr>
-              <w:t xml:space="preserve">),0) from MTCEJE01 c, MTCTHS01 d </w:t>
-            </w:r>
-          </w:p>
-          <w:p>
-            <w:pPr>
-              <w:rPr>
-                <w:rFonts w:ascii="Arial" w:hAnsi="Arial"/>
-                <w:i/>
-                <w:color w:val="1F497D"/>
-                <w:sz w:val="18"/>
-                <w:lang w:val="es-MX"/>
-              </w:rPr>
-            </w:pPr>
-            <w:proofErr w:type="spellStart"/>
-            <w:r>
-              <w:rPr>
-                <w:rFonts w:ascii="Arial" w:hAnsi="Arial"/>
-                <w:i/>
-                <w:color w:val="1F497D"/>
-                <w:sz w:val="18"/>
-                <w:lang w:val="es-MX"/>
-              </w:rPr>
-              <w:t>where</w:t>
-            </w:r>
-            <w:proofErr w:type="spellEnd"/>
-            <w:r>
-              <w:rPr>
-                <w:rFonts w:ascii="Arial" w:hAnsi="Arial"/>
-                <w:i/>
-                <w:color w:val="1F497D"/>
-                <w:sz w:val="18"/>
-                <w:lang w:val="es-MX"/>
-              </w:rPr>
-              <w:t xml:space="preserve"> </w:t>
-            </w:r>
-            <w:proofErr w:type="spellStart"/>
-            <w:r>
-              <w:rPr>
-                <w:rFonts w:ascii="Arial" w:hAnsi="Arial"/>
-                <w:i/>
-                <w:color w:val="1F497D"/>
-                <w:sz w:val="18"/>
-                <w:lang w:val="es-MX"/>
-              </w:rPr>
-              <w:t>c.eje_prefijo</w:t>
-            </w:r>
-            <w:proofErr w:type="spellEnd"/>
-            <w:r>
-              <w:rPr>
-                <w:rFonts w:ascii="Arial" w:hAnsi="Arial"/>
-                <w:i/>
-                <w:color w:val="1F497D"/>
-                <w:sz w:val="18"/>
-                <w:lang w:val="es-MX"/>
-              </w:rPr>
-              <w:t xml:space="preserve"> = </w:t>
-            </w:r>
-            <w:r>
-              <w:rPr>
-                <w:rFonts w:ascii="Arial" w:hAnsi="Arial"/>
-                <w:i/>
-                <w:color w:val="1F497D"/>
-                <w:sz w:val="18"/>
-                <w:lang w:val="es-MX"/>
-              </w:rPr>
-              <w:t>MTCEMP01.eje_prefijo</w:t>
-            </w:r>
-          </w:p>
-          <w:p>
-            <w:pPr>
-              <w:rPr>
-                <w:rFonts w:ascii="Arial" w:hAnsi="Arial"/>
-                <w:i/>
-                <w:color w:val="1F497D"/>
-                <w:sz w:val="18"/>
-                <w:lang w:val="es-MX"/>
-              </w:rPr>
-            </w:pPr>
-            <w:r>
-              <w:rPr>
-                <w:rFonts w:ascii="Arial" w:hAnsi="Arial"/>
-                <w:i/>
-                <w:color w:val="1F497D"/>
-                <w:sz w:val="18"/>
-                <w:lang w:val="es-MX"/>
-              </w:rPr>
-              <w:t xml:space="preserve">and </w:t>
-            </w:r>
-            <w:proofErr w:type="spellStart"/>
-            <w:r>
-              <w:rPr>
-                <w:rFonts w:ascii="Arial" w:hAnsi="Arial"/>
-                <w:i/>
-                <w:color w:val="1F497D"/>
-                <w:sz w:val="18"/>
-                <w:lang w:val="es-MX"/>
-              </w:rPr>
-              <w:t>c.gpo_banco</w:t>
-            </w:r>
-            <w:proofErr w:type="spellEnd"/>
-            <w:r>
-              <w:rPr>
-                <w:rFonts w:ascii="Arial" w:hAnsi="Arial"/>
-                <w:i/>
-                <w:color w:val="1F497D"/>
-                <w:sz w:val="18"/>
-                <w:lang w:val="es-MX"/>
-              </w:rPr>
-              <w:t xml:space="preserve"> = MTCEMP01.gpo_banco</w:t>
-            </w:r>
-          </w:p>
-          <w:p>
-            <w:pPr>
-              <w:rPr>
-                <w:rFonts w:ascii="Arial" w:hAnsi="Arial"/>
-                <w:i/>
-                <w:color w:val="1F497D"/>
-                <w:sz w:val="18"/>
-              </w:rPr>
-            </w:pPr>
-            <w:r>
-              <w:rPr>
-                <w:rFonts w:ascii="Arial" w:hAnsi="Arial"/>
-                <w:i/>
-                <w:color w:val="1F497D"/>
-                <w:sz w:val="18"/>
-              </w:rPr>
-              <w:t xml:space="preserve">and </w:t>
-            </w:r>
-            <w:proofErr w:type="spellStart"/>
-            <w:r>
-              <w:rPr>
-                <w:rFonts w:ascii="Arial" w:hAnsi="Arial"/>
-                <w:i/>
-                <w:color w:val="1F497D"/>
-                <w:sz w:val="18"/>
-              </w:rPr>
-              <w:t>c.emp_num</w:t>
-            </w:r>
-            <w:proofErr w:type="spellEnd"/>
-            <w:r>
-              <w:rPr>
-                <w:rFonts w:ascii="Arial" w:hAnsi="Arial"/>
-                <w:i/>
-                <w:color w:val="1F497D"/>
-                <w:sz w:val="18"/>
-              </w:rPr>
-              <w:t xml:space="preserve"> = MTCEMP01.emp_num </w:t>
-            </w:r>
-          </w:p>
-          <w:p>
-            <w:pPr>
-              <w:rPr>
-                <w:rFonts w:ascii="Arial" w:hAnsi="Arial"/>
-                <w:i/>
-                <w:color w:val="1F497D"/>
-                <w:sz w:val="18"/>
-              </w:rPr>
-            </w:pPr>
-            <w:r>
-              <w:rPr>
-                <w:rFonts w:ascii="Arial" w:hAnsi="Arial"/>
-                <w:i/>
-                <w:color w:val="1F497D"/>
-                <w:sz w:val="18"/>
-              </w:rPr>
-              <w:t>and MTCEMP01.</w:t>
-            </w:r>
-            <w:r>
-              <w:rPr>
-                <w:rFonts w:ascii="Arial" w:hAnsi="Arial"/>
-                <w:i/>
-                <w:color w:val="1F497D"/>
-                <w:sz w:val="18"/>
-              </w:rPr>
-              <w:t xml:space="preserve"> </w:t>
-            </w:r>
-            <w:proofErr w:type="spellStart"/>
-            <w:r>
-              <w:rPr>
-                <w:rFonts w:ascii="Arial" w:hAnsi="Arial"/>
-                <w:i/>
-                <w:color w:val="1F497D"/>
-                <w:sz w:val="18"/>
-              </w:rPr>
-              <w:t>eje_prefijo</w:t>
-            </w:r>
-            <w:proofErr w:type="spellEnd"/>
-            <w:r>
-              <w:rPr>
-                <w:rFonts w:ascii="Arial" w:hAnsi="Arial"/>
-                <w:i/>
-                <w:color w:val="1F497D"/>
-                <w:sz w:val="18"/>
-              </w:rPr>
-              <w:t xml:space="preserve"> = ‘PRE2’</w:t>
-            </w:r>
-          </w:p>
-          <w:p>
-            <w:pPr>
-              <w:rPr>
-                <w:rFonts w:ascii="Arial" w:hAnsi="Arial"/>
-                <w:i/>
-                <w:color w:val="1F497D"/>
-                <w:sz w:val="18"/>
-              </w:rPr>
-            </w:pPr>
-            <w:r>
-              <w:rPr>
-                <w:rFonts w:ascii="Arial" w:hAnsi="Arial"/>
-                <w:i/>
-                <w:color w:val="1F497D"/>
-                <w:sz w:val="18"/>
-              </w:rPr>
-              <w:t>and MTCEMP01.</w:t>
-            </w:r>
-            <w:r>
-              <w:rPr>
-                <w:rFonts w:ascii="Arial" w:hAnsi="Arial"/>
-                <w:i/>
-                <w:color w:val="1F497D"/>
-                <w:sz w:val="18"/>
-              </w:rPr>
-              <w:t xml:space="preserve"> </w:t>
-            </w:r>
-            <w:proofErr w:type="spellStart"/>
-            <w:r>
-              <w:rPr>
-                <w:rFonts w:ascii="Arial" w:hAnsi="Arial"/>
-                <w:i/>
-                <w:color w:val="1F497D"/>
-                <w:sz w:val="18"/>
-              </w:rPr>
-              <w:t>gpo_banco</w:t>
-            </w:r>
-            <w:proofErr w:type="spellEnd"/>
-            <w:r>
-              <w:rPr>
-                <w:rFonts w:ascii="Arial" w:hAnsi="Arial"/>
-                <w:i/>
-                <w:color w:val="1F497D"/>
-                <w:sz w:val="18"/>
-              </w:rPr>
-              <w:t xml:space="preserve"> = ‘GPO</w:t>
-            </w:r>
-            <w:r>
-              <w:rPr>
-                <w:rFonts w:ascii="Arial" w:hAnsi="Arial"/>
-                <w:i/>
-                <w:color w:val="1F497D"/>
-                <w:sz w:val="18"/>
-              </w:rPr>
-              <w:t>2</w:t>
-            </w:r>
-            <w:r>
-              <w:rPr>
-                <w:rFonts w:ascii="Arial" w:hAnsi="Arial"/>
-                <w:i/>
-                <w:color w:val="1F497D"/>
-                <w:sz w:val="18"/>
-              </w:rPr>
-              <w:t>’</w:t>
-            </w:r>
-          </w:p>
-          <w:p>
-            <w:pPr>
-              <w:rPr>
-                <w:rFonts w:ascii="Arial" w:hAnsi="Arial"/>
-                <w:i/>
-                <w:color w:val="1F497D"/>
-                <w:sz w:val="18"/>
-                <w:lang w:val="es-MX"/>
-              </w:rPr>
-            </w:pPr>
-            <w:r>
-              <w:rPr>
-                <w:rFonts w:ascii="Arial" w:hAnsi="Arial"/>
-                <w:i/>
-                <w:color w:val="1F497D"/>
-                <w:sz w:val="18"/>
-                <w:lang w:val="es-MX"/>
-              </w:rPr>
-              <w:t xml:space="preserve">and </w:t>
-            </w:r>
-            <w:proofErr w:type="spellStart"/>
-            <w:r>
-              <w:rPr>
-                <w:rFonts w:ascii="Arial" w:hAnsi="Arial"/>
-                <w:i/>
-                <w:color w:val="1F497D"/>
-                <w:sz w:val="18"/>
-                <w:lang w:val="es-MX"/>
-              </w:rPr>
-              <w:t>c.eje_num</w:t>
-            </w:r>
-            <w:proofErr w:type="spellEnd"/>
-            <w:r>
-              <w:rPr>
-                <w:rFonts w:ascii="Arial" w:hAnsi="Arial"/>
-                <w:i/>
-                <w:color w:val="1F497D"/>
-                <w:sz w:val="18"/>
-                <w:lang w:val="es-MX"/>
-              </w:rPr>
-              <w:t xml:space="preserve"> &gt; 0 and</w:t>
-            </w:r>
-          </w:p>
-          <w:p>
-            <w:pPr>
-              <w:rPr>
-                <w:rFonts w:ascii="Arial" w:hAnsi="Arial"/>
-                <w:i/>
-                <w:color w:val="1F497D"/>
-                <w:sz w:val="18"/>
-                <w:lang w:val="es-MX"/>
-              </w:rPr>
-            </w:pPr>
-            <w:proofErr w:type="spellStart"/>
-            <w:r>
-              <w:rPr>
-                <w:rFonts w:ascii="Arial" w:hAnsi="Arial"/>
-                <w:i/>
-                <w:color w:val="1F497D"/>
-                <w:sz w:val="18"/>
-                <w:lang w:val="es-MX"/>
-              </w:rPr>
-              <w:t>c.eje_prefijo</w:t>
-            </w:r>
-            <w:proofErr w:type="spellEnd"/>
-            <w:r>
-              <w:rPr>
-                <w:rFonts w:ascii="Arial" w:hAnsi="Arial"/>
-                <w:i/>
-                <w:color w:val="1F497D"/>
-                <w:sz w:val="18"/>
-                <w:lang w:val="es-MX"/>
-              </w:rPr>
-              <w:t>=</w:t>
-            </w:r>
-            <w:proofErr w:type="spellStart"/>
-            <w:r>
-              <w:rPr>
-                <w:rFonts w:ascii="Arial" w:hAnsi="Arial"/>
-                <w:i/>
-                <w:color w:val="1F497D"/>
-                <w:sz w:val="18"/>
-                <w:lang w:val="es-MX"/>
-              </w:rPr>
-              <w:t>d.eje_prefijo</w:t>
-            </w:r>
-            <w:proofErr w:type="spellEnd"/>
-            <w:r>
-              <w:rPr>
-                <w:rFonts w:ascii="Arial" w:hAnsi="Arial"/>
-                <w:i/>
-                <w:color w:val="1F497D"/>
-                <w:sz w:val="18"/>
-                <w:lang w:val="es-MX"/>
-              </w:rPr>
-              <w:t xml:space="preserve"> and </w:t>
-            </w:r>
-            <w:proofErr w:type="spellStart"/>
-            <w:r>
-              <w:rPr>
-                <w:rFonts w:ascii="Arial" w:hAnsi="Arial"/>
-                <w:i/>
-                <w:color w:val="1F497D"/>
-                <w:sz w:val="18"/>
-                <w:lang w:val="es-MX"/>
-              </w:rPr>
-              <w:t>c.gpo_banco</w:t>
-            </w:r>
-            <w:proofErr w:type="spellEnd"/>
-            <w:r>
-              <w:rPr>
-                <w:rFonts w:ascii="Arial" w:hAnsi="Arial"/>
-                <w:i/>
-                <w:color w:val="1F497D"/>
-                <w:sz w:val="18"/>
-                <w:lang w:val="es-MX"/>
-              </w:rPr>
-              <w:t>=</w:t>
-            </w:r>
-            <w:proofErr w:type="spellStart"/>
-            <w:r>
-              <w:rPr>
-                <w:rFonts w:ascii="Arial" w:hAnsi="Arial"/>
-                <w:i/>
-                <w:color w:val="1F497D"/>
-                <w:sz w:val="18"/>
-                <w:lang w:val="es-MX"/>
-              </w:rPr>
-              <w:t>d.gpo_banco</w:t>
-            </w:r>
-            <w:proofErr w:type="spellEnd"/>
-          </w:p>
-          <w:p>
-            <w:pPr>
-              <w:rPr>
-                <w:rFonts w:ascii="Arial" w:hAnsi="Arial"/>
-                <w:i/>
-                <w:color w:val="1F497D"/>
-                <w:sz w:val="18"/>
-              </w:rPr>
-            </w:pPr>
-            <w:r>
-              <w:rPr>
-                <w:rFonts w:ascii="Arial" w:hAnsi="Arial"/>
-                <w:i/>
-                <w:color w:val="1F497D"/>
-                <w:sz w:val="18"/>
-              </w:rPr>
-              <w:t xml:space="preserve">and </w:t>
-            </w:r>
-            <w:proofErr w:type="spellStart"/>
-            <w:r>
-              <w:rPr>
-                <w:rFonts w:ascii="Arial" w:hAnsi="Arial"/>
-                <w:i/>
-                <w:color w:val="1F497D"/>
-                <w:sz w:val="18"/>
-              </w:rPr>
-              <w:t>c.emp_num</w:t>
-            </w:r>
-            <w:proofErr w:type="spellEnd"/>
-            <w:r>
-              <w:rPr>
-                <w:rFonts w:ascii="Arial" w:hAnsi="Arial"/>
-                <w:i/>
-                <w:color w:val="1F497D"/>
-                <w:sz w:val="18"/>
-              </w:rPr>
-              <w:t>=</w:t>
-            </w:r>
-            <w:proofErr w:type="spellStart"/>
-            <w:r>
-              <w:rPr>
-                <w:rFonts w:ascii="Arial" w:hAnsi="Arial"/>
-                <w:i/>
-                <w:color w:val="1F497D"/>
-                <w:sz w:val="18"/>
-              </w:rPr>
-              <w:t>d.emp_num</w:t>
-            </w:r>
-            <w:proofErr w:type="spellEnd"/>
-            <w:r>
-              <w:rPr>
-                <w:rFonts w:ascii="Arial" w:hAnsi="Arial"/>
-                <w:i/>
-                <w:color w:val="1F497D"/>
-                <w:sz w:val="18"/>
-              </w:rPr>
-              <w:t xml:space="preserve"> and </w:t>
-            </w:r>
-            <w:proofErr w:type="spellStart"/>
-            <w:r>
-              <w:rPr>
-                <w:rFonts w:ascii="Arial" w:hAnsi="Arial"/>
-                <w:i/>
-                <w:color w:val="1F497D"/>
-                <w:sz w:val="18"/>
-              </w:rPr>
-              <w:t>c.eje_num</w:t>
-            </w:r>
-            <w:proofErr w:type="spellEnd"/>
-            <w:r>
-              <w:rPr>
-                <w:rFonts w:ascii="Arial" w:hAnsi="Arial"/>
-                <w:i/>
-                <w:color w:val="1F497D"/>
-                <w:sz w:val="18"/>
-              </w:rPr>
-              <w:t>=</w:t>
-            </w:r>
-            <w:proofErr w:type="spellStart"/>
-            <w:r>
-              <w:rPr>
-                <w:rFonts w:ascii="Arial" w:hAnsi="Arial"/>
-                <w:i/>
-                <w:color w:val="1F497D"/>
-                <w:sz w:val="18"/>
-              </w:rPr>
-              <w:t>d.eje_num</w:t>
-            </w:r>
-            <w:proofErr w:type="spellEnd"/>
-            <w:r>
-              <w:rPr>
-                <w:rFonts w:ascii="Arial" w:hAnsi="Arial"/>
-                <w:i/>
-                <w:color w:val="1F497D"/>
-                <w:sz w:val="18"/>
-              </w:rPr>
-              <w:t xml:space="preserve"> and</w:t>
-            </w:r>
-          </w:p>
-          <w:p>
-            <w:pPr>
-              <w:rPr>
-                <w:rFonts w:ascii="Arial" w:hAnsi="Arial"/>
-                <w:i/>
-                <w:color w:val="1F497D"/>
-                <w:sz w:val="18"/>
-                <w:lang w:val="es-MX"/>
-              </w:rPr>
-            </w:pPr>
-            <w:r>
-              <w:rPr>
-                <w:rFonts w:ascii="Arial" w:hAnsi="Arial"/>
-                <w:i/>
-                <w:color w:val="1F497D"/>
-                <w:sz w:val="18"/>
-                <w:lang w:val="es-MX"/>
-              </w:rPr>
-              <w:t>(</w:t>
-            </w:r>
-            <w:proofErr w:type="spellStart"/>
-            <w:r>
-              <w:rPr>
-                <w:rFonts w:ascii="Arial" w:hAnsi="Arial"/>
-                <w:i/>
-                <w:color w:val="1F497D"/>
-                <w:sz w:val="18"/>
-                <w:lang w:val="es-MX"/>
-              </w:rPr>
-              <w:t>d.ths_situacion_cta</w:t>
-            </w:r>
-            <w:proofErr w:type="spellEnd"/>
-            <w:r>
-              <w:rPr>
-                <w:rFonts w:ascii="Arial" w:hAnsi="Arial"/>
-                <w:i/>
-                <w:color w:val="1F497D"/>
-                <w:sz w:val="18"/>
-                <w:lang w:val="es-MX"/>
-              </w:rPr>
-              <w:t>=</w:t>
-            </w:r>
-            <w:r>
-              <w:rPr>
-                <w:rFonts w:ascii="Arial" w:hAnsi="Arial"/>
-                <w:i/>
-                <w:color w:val="1F497D"/>
-                <w:sz w:val="18"/>
-                <w:lang w:val="es-MX"/>
-              </w:rPr>
-              <w:t xml:space="preserve">'C' </w:t>
-            </w:r>
-            <w:proofErr w:type="spellStart"/>
-            <w:r>
-              <w:rPr>
-                <w:rFonts w:ascii="Arial" w:hAnsi="Arial"/>
-                <w:i/>
-                <w:color w:val="1F497D"/>
-                <w:sz w:val="18"/>
-                <w:lang w:val="es-MX"/>
-              </w:rPr>
-              <w:t>or</w:t>
-            </w:r>
-            <w:proofErr w:type="spellEnd"/>
-            <w:r>
-              <w:rPr>
-                <w:rFonts w:ascii="Arial" w:hAnsi="Arial"/>
-                <w:i/>
-                <w:color w:val="1F497D"/>
-                <w:sz w:val="18"/>
-                <w:lang w:val="es-MX"/>
-              </w:rPr>
-              <w:t xml:space="preserve"> </w:t>
-            </w:r>
-            <w:proofErr w:type="spellStart"/>
-            <w:r>
-              <w:rPr>
-                <w:rFonts w:ascii="Arial" w:hAnsi="Arial"/>
-                <w:i/>
-                <w:color w:val="1F497D"/>
-                <w:sz w:val="18"/>
-                <w:lang w:val="es-MX"/>
-              </w:rPr>
-              <w:t>d.ths_situacion_cta</w:t>
-            </w:r>
-            <w:proofErr w:type="spellEnd"/>
-            <w:r>
-              <w:rPr>
-                <w:rFonts w:ascii="Arial" w:hAnsi="Arial"/>
-                <w:i/>
-                <w:color w:val="1F497D"/>
-                <w:sz w:val="18"/>
-                <w:lang w:val="es-MX"/>
-              </w:rPr>
-              <w:t>='E')</w:t>
-            </w:r>
-            <w:r>
-              <w:rPr>
-                <w:rFonts w:ascii="Arial" w:hAnsi="Arial"/>
-                <w:i/>
-                <w:color w:val="1F497D"/>
-                <w:sz w:val="18"/>
-                <w:lang w:val="es-MX"/>
-              </w:rPr>
-              <w:t>)</w:t>
-            </w:r>
-            <w:r>
-              <w:rPr>
-                <w:rFonts w:ascii="Arial" w:hAnsi="Arial"/>
-                <w:i/>
-                <w:color w:val="1F497D"/>
-                <w:sz w:val="18"/>
-                <w:lang w:val="es-MX"/>
-              </w:rPr>
-              <w:t>)</w:t>
-            </w:r>
-          </w:p>
-          <w:p>
-            <w:pPr>
-              <w:rPr>
-                <w:rFonts w:ascii="Arial" w:hAnsi="Arial"/>
-                <w:i/>
-                <w:color w:val="1F497D"/>
-                <w:sz w:val="18"/>
-                <w:lang w:val="es-MX"/>
-              </w:rPr>
-            </w:pPr>
-          </w:p>
-          <w:p>
-            <w:pPr>
-              <w:rPr>
-                <w:rFonts w:ascii="Arial" w:hAnsi="Arial"/>
-                <w:i/>
-                <w:color w:val="1F497D"/>
-                <w:sz w:val="18"/>
-                <w:lang w:val="es-MX"/>
-              </w:rPr>
-            </w:pPr>
-            <w:r>
-              <w:rPr>
-                <w:rFonts w:ascii="Arial" w:hAnsi="Arial"/>
-                <w:i/>
-                <w:color w:val="1F497D"/>
-                <w:sz w:val="18"/>
-                <w:lang w:val="es-MX"/>
-              </w:rPr>
-              <w:t xml:space="preserve">Se actualizan el campo </w:t>
-            </w:r>
-            <w:proofErr w:type="spellStart"/>
-            <w:r>
-              <w:rPr>
-                <w:rFonts w:ascii="Arial" w:hAnsi="Arial"/>
-                <w:i/>
-                <w:color w:val="1F497D"/>
-                <w:sz w:val="18"/>
-                <w:lang w:val="es-MX"/>
-              </w:rPr>
-              <w:t>emp_acum_cred</w:t>
-            </w:r>
-            <w:proofErr w:type="spellEnd"/>
-            <w:r>
-              <w:rPr>
-                <w:rFonts w:ascii="Arial" w:hAnsi="Arial"/>
-                <w:i/>
-                <w:color w:val="1F497D"/>
-                <w:sz w:val="18"/>
-                <w:lang w:val="es-MX"/>
-              </w:rPr>
-              <w:t xml:space="preserve"> de la tabla </w:t>
-            </w:r>
-            <w:r>
-              <w:rPr>
-                <w:rFonts w:ascii="Arial" w:hAnsi="Arial"/>
-                <w:i/>
-                <w:color w:val="1F497D"/>
-                <w:sz w:val="18"/>
-                <w:lang w:val="es-MX"/>
-              </w:rPr>
-              <w:t>MTCEMP01</w:t>
-            </w:r>
-            <w:r>
-              <w:rPr>
-                <w:rFonts w:ascii="Arial" w:hAnsi="Arial"/>
-                <w:i/>
-                <w:color w:val="1F497D"/>
-                <w:sz w:val="18"/>
-                <w:lang w:val="es-MX"/>
-              </w:rPr>
-              <w:t xml:space="preserve">, de la consulta previa, donde los campos </w:t>
-            </w:r>
-            <w:proofErr w:type="spellStart"/>
-            <w:r>
-              <w:rPr>
-                <w:rFonts w:ascii="Arial" w:hAnsi="Arial"/>
-                <w:i/>
-                <w:color w:val="1F497D"/>
-                <w:sz w:val="18"/>
-                <w:lang w:val="es-MX"/>
-              </w:rPr>
-              <w:t>eje_prefijo</w:t>
-            </w:r>
-            <w:proofErr w:type="spellEnd"/>
-            <w:r>
-              <w:rPr>
-                <w:rFonts w:ascii="Arial" w:hAnsi="Arial"/>
-                <w:i/>
-                <w:color w:val="1F497D"/>
-                <w:sz w:val="18"/>
-                <w:lang w:val="es-MX"/>
-              </w:rPr>
-              <w:t xml:space="preserve">=’PRE2’ y </w:t>
-            </w:r>
-            <w:proofErr w:type="spellStart"/>
-            <w:r>
-              <w:rPr>
-                <w:rFonts w:ascii="Arial" w:hAnsi="Arial"/>
-                <w:i/>
-                <w:color w:val="1F497D"/>
-                <w:sz w:val="18"/>
-                <w:lang w:val="es-MX"/>
-              </w:rPr>
-              <w:t>gpo_banco</w:t>
-            </w:r>
-            <w:proofErr w:type="spellEnd"/>
             <w:r>
               <w:rPr>
                 <w:rFonts w:ascii="Arial" w:hAnsi="Arial"/>
@@ -3974,61 +2385,18 @@
                 <w:i/>
                 <w:color w:val="1F497D"/>
                 <w:sz w:val="18"/>
-              </w:rPr>
-            </w:pPr>
-            <w:r>
-              <w:rPr>
-                <w:rFonts w:ascii="Arial" w:hAnsi="Arial"/>
-                <w:i/>
-                <w:color w:val="1F497D"/>
-                <w:sz w:val="18"/>
-                <w:lang w:val="es-MX"/>
-              </w:rPr>
-              <w:t xml:space="preserve">SELECT * FROM MTCEMP01 WHERE </w:t>
-            </w:r>
-            <w:proofErr w:type="spellStart"/>
-            <w:r>
-              <w:rPr>
-                <w:rFonts w:ascii="Arial" w:hAnsi="Arial"/>
-                <w:i/>
-                <w:color w:val="1F497D"/>
-                <w:sz w:val="18"/>
-                <w:lang w:val="es-MX"/>
-              </w:rPr>
-              <w:t>eje_prefijo</w:t>
-            </w:r>
-            <w:proofErr w:type="spellEnd"/>
-            <w:r>
-              <w:rPr>
-                <w:rFonts w:ascii="Arial" w:hAnsi="Arial"/>
-                <w:i/>
-                <w:color w:val="1F497D"/>
-                <w:sz w:val="18"/>
-                <w:lang w:val="es-MX"/>
-              </w:rPr>
-              <w:t xml:space="preserve">=’PRE2’ AND </w:t>
-            </w:r>
-            <w:proofErr w:type="spellStart"/>
-            <w:r>
-              <w:rPr>
-                <w:rFonts w:ascii="Arial" w:hAnsi="Arial"/>
-                <w:i/>
-                <w:color w:val="1F497D"/>
-                <w:sz w:val="18"/>
-                <w:lang w:val="es-MX"/>
-              </w:rPr>
-              <w:t>gpo_banco</w:t>
-            </w:r>
-            <w:proofErr w:type="spellEnd"/>
-            <w:r>
-              <w:rPr>
-                <w:rFonts w:ascii="Arial" w:hAnsi="Arial"/>
-                <w:i/>
-                <w:color w:val="1F497D"/>
-                <w:sz w:val="18"/>
-                <w:lang w:val="es-MX"/>
-              </w:rPr>
-              <w:t>=’GPO2’"</w:t>
+                <w:lang w:val="es-MX"/>
+              </w:rPr>
+            </w:pPr>
+            <w:r>
+              <w:rPr>
+                <w:rFonts w:ascii="Arial" w:hAnsi="Arial"/>
+                <w:i/>
+                <w:color w:val="1F497D"/>
+                <w:sz w:val="18"/>
+                <w:lang w:val="es-MX"/>
+              </w:rPr>
+              <w:t>SELECT * FROM MTCEMP01 WHERE eje_prefijo=’PRE2’ AND gpo_banco=’GPO2’"</w:t>
             </w:r>
           </w:p>
         </w:tc>
@@ -4051,29 +2419,7 @@
                 <w:sz w:val="18"/>
                 <w:lang w:val="es-MX"/>
               </w:rPr>
-              <w:t xml:space="preserve">Se muestran los valores de la tabla MTCEMP01 con el campo </w:t>
-            </w:r>
-            <w:proofErr w:type="spellStart"/>
-            <w:r>
-              <w:rPr>
-                <w:rFonts w:ascii="Arial" w:hAnsi="Arial"/>
-                <w:i/>
-                <w:color w:val="1F497D"/>
-                <w:sz w:val="18"/>
-                <w:lang w:val="es-MX"/>
-              </w:rPr>
-              <w:t>emp_acum_cred</w:t>
-            </w:r>
-            <w:proofErr w:type="spellEnd"/>
-            <w:r>
-              <w:rPr>
-                <w:rFonts w:ascii="Arial" w:hAnsi="Arial"/>
-                <w:i/>
-                <w:color w:val="1F497D"/>
-                <w:sz w:val="18"/>
-                <w:lang w:val="es-MX"/>
-              </w:rPr>
-              <w:t xml:space="preserve"> actualizado.</w:t>
+              <w:t>Se muestran los valores de la tabla MTCEMP01 con el campo emp_acum_cred actualizado.</w:t>
             </w:r>
           </w:p>
         </w:tc>
@@ -4111,7 +2457,7 @@
 </file>
 
 <file path=word/endnotes.xml><?xml version="1.0" encoding="utf-8"?>
-<w:endnotes xmlns:wpc="http://schemas.microsoft.com/office/word/2010/wordprocessingCanvas" xmlns:cx="http://schemas.microsoft.com/office/drawing/2014/chartex" xmlns:cx1="http://schemas.microsoft.com/office/drawing/2015/9/8/chartex" xmlns:cx2="http://schemas.microsoft.com/office/drawing/2015/10/21/chartex" xmlns:cx3="http://schemas.microsoft.com/office/drawing/2016/5/9/chartex" xmlns:cx4="http://schemas.microsoft.com/office/drawing/2016/5/10/chartex" xmlns:cx5="http://schemas.microsoft.com/office/drawing/2016/5/11/chartex" xmlns:cx6="http://schemas.microsoft.com/office/drawing/2016/5/12/chartex" xmlns:cx7="http://schemas.microsoft.com/office/drawing/2016/5/13/chartex" xmlns:cx8="http://schemas.microsoft.com/office/drawing/2016/5/14/chartex" xmlns:mc="http://schemas.openxmlformats.org/markup-compatibility/2006" xmlns:aink="http://schemas.microsoft.com/office/drawing/2016/ink" xmlns:am3d="http://schemas.microsoft.com/office/drawing/2017/model3d" xmlns:o="urn:schemas-microsoft-com:office:office" xmlns:r="http://schemas.openxmlformats.org/officeDocument/2006/relationships" xmlns:m="http://schemas.openxmlformats.org/officeDocument/2006/math" xmlns:v="urn:schemas-microsoft-com:vml" xmlns:wp14="http://schemas.microsoft.com/office/word/2010/wordprocessingDrawing" xmlns:wp="http://schemas.openxmlformats.org/drawingml/2006/wordprocessingDrawing" xmlns:w10="urn:schemas-microsoft-com:office:word" xmlns:w="http://schemas.openxmlformats.org/wordprocessingml/2006/main" xmlns:w14="http://schemas.microsoft.com/office/word/2010/wordml" xmlns:w15="http://schemas.microsoft.com/office/word/2012/wordml" xmlns:w16cex="http://schemas.microsoft.com/office/word/2018/wordml/cex" xmlns:w16cid="http://schemas.microsoft.com/office/word/2016/wordml/cid" xmlns:w16="http://schemas.microsoft.com/office/word/2018/wordml" xmlns:w16se="http://schemas.microsoft.com/office/word/2015/wordml/symex" xmlns:wpg="http://schemas.microsoft.com/office/word/2010/wordprocessingGroup" xmlns:wpi="http://schemas.microsoft.com/office/word/2010/wordprocessingInk" xmlns:wne="http://schemas.microsoft.com/office/word/2006/wordml" xmlns:wps="http://schemas.microsoft.com/office/word/2010/wordprocessingShape" mc:Ignorable="w14 w15 w16se w16cid w16 w16cex wp14">
+<w:endnotes xmlns:wpc="http://schemas.microsoft.com/office/word/2010/wordprocessingCanvas" xmlns:cx="http://schemas.microsoft.com/office/drawing/2014/chartex" xmlns:cx1="http://schemas.microsoft.com/office/drawing/2015/9/8/chartex" xmlns:mc="http://schemas.openxmlformats.org/markup-compatibility/2006" xmlns:o="urn:schemas-microsoft-com:office:office" xmlns:r="http://schemas.openxmlformats.org/officeDocument/2006/relationships" xmlns:m="http://schemas.openxmlformats.org/officeDocument/2006/math" xmlns:v="urn:schemas-microsoft-com:vml" xmlns:wp14="http://schemas.microsoft.com/office/word/2010/wordprocessingDrawing" xmlns:wp="http://schemas.openxmlformats.org/drawingml/2006/wordprocessingDrawing" xmlns:w10="urn:schemas-microsoft-com:office:word" xmlns:w="http://schemas.openxmlformats.org/wordprocessingml/2006/main" xmlns:w14="http://schemas.microsoft.com/office/word/2010/wordml" xmlns:w15="http://schemas.microsoft.com/office/word/2012/wordml" xmlns:w16se="http://schemas.microsoft.com/office/word/2015/wordml/symex" xmlns:wpg="http://schemas.microsoft.com/office/word/2010/wordprocessingGroup" xmlns:wpi="http://schemas.microsoft.com/office/word/2010/wordprocessingInk" xmlns:wne="http://schemas.microsoft.com/office/word/2006/wordml" xmlns:wps="http://schemas.microsoft.com/office/word/2010/wordprocessingShape" mc:Ignorable="w14 w15 w16se wp14">
   <w:endnote w:type="separator" w:id="-1">
     <w:p>
       <w:r>
@@ -4130,10 +2476,10 @@
 </file>
 
 <file path=word/footer1.xml><?xml version="1.0" encoding="utf-8"?>
-<w:ftr xmlns:wpc="http://schemas.microsoft.com/office/word/2010/wordprocessingCanvas" xmlns:cx="http://schemas.microsoft.com/office/drawing/2014/chartex" xmlns:cx1="http://schemas.microsoft.com/office/drawing/2015/9/8/chartex" xmlns:cx2="http://schemas.microsoft.com/office/drawing/2015/10/21/chartex" xmlns:cx3="http://schemas.microsoft.com/office/drawing/2016/5/9/chartex" xmlns:cx4="http://schemas.microsoft.com/office/drawing/2016/5/10/chartex" xmlns:cx5="http://schemas.microsoft.com/office/drawing/2016/5/11/chartex" xmlns:cx6="http://schemas.microsoft.com/office/drawing/2016/5/12/chartex" xmlns:cx7="http://schemas.microsoft.com/office/drawing/2016/5/13/chartex" xmlns:cx8="http://schemas.microsoft.com/office/drawing/2016/5/14/chartex" xmlns:mc="http://schemas.openxmlformats.org/markup-compatibility/2006" xmlns:aink="http://schemas.microsoft.com/office/drawing/2016/ink" xmlns:am3d="http://schemas.microsoft.com/office/drawing/2017/model3d" xmlns:o="urn:schemas-microsoft-com:office:office" xmlns:r="http://schemas.openxmlformats.org/officeDocument/2006/relationships" xmlns:m="http://schemas.openxmlformats.org/officeDocument/2006/math" xmlns:v="urn:schemas-microsoft-com:vml" xmlns:wp14="http://schemas.microsoft.com/office/word/2010/wordprocessingDrawing" xmlns:wp="http://schemas.openxmlformats.org/drawingml/2006/wordprocessingDrawing" xmlns:w10="urn:schemas-microsoft-com:office:word" xmlns:w="http://schemas.openxmlformats.org/wordprocessingml/2006/main" xmlns:w14="http://schemas.microsoft.com/office/word/2010/wordml" xmlns:w15="http://schemas.microsoft.com/office/word/2012/wordml" xmlns:w16cex="http://schemas.microsoft.com/office/word/2018/wordml/cex" xmlns:w16cid="http://schemas.microsoft.com/office/word/2016/wordml/cid" xmlns:w16="http://schemas.microsoft.com/office/word/2018/wordml" xmlns:w16se="http://schemas.microsoft.com/office/word/2015/wordml/symex" xmlns:wpg="http://schemas.microsoft.com/office/word/2010/wordprocessingGroup" xmlns:wpi="http://schemas.microsoft.com/office/word/2010/wordprocessingInk" xmlns:wne="http://schemas.microsoft.com/office/word/2006/wordml" xmlns:wps="http://schemas.microsoft.com/office/word/2010/wordprocessingShape" mc:Ignorable="w14 w15 w16se w16cid w16 w16cex wp14">
+<w:ftr xmlns:wpc="http://schemas.microsoft.com/office/word/2010/wordprocessingCanvas" xmlns:cx="http://schemas.microsoft.com/office/drawing/2014/chartex" xmlns:cx1="http://schemas.microsoft.com/office/drawing/2015/9/8/chartex" xmlns:mc="http://schemas.openxmlformats.org/markup-compatibility/2006" xmlns:o="urn:schemas-microsoft-com:office:office" xmlns:r="http://schemas.openxmlformats.org/officeDocument/2006/relationships" xmlns:m="http://schemas.openxmlformats.org/officeDocument/2006/math" xmlns:v="urn:schemas-microsoft-com:vml" xmlns:wp14="http://schemas.microsoft.com/office/word/2010/wordprocessingDrawing" xmlns:wp="http://schemas.openxmlformats.org/drawingml/2006/wordprocessingDrawing" xmlns:w10="urn:schemas-microsoft-com:office:word" xmlns:w="http://schemas.openxmlformats.org/wordprocessingml/2006/main" xmlns:w14="http://schemas.microsoft.com/office/word/2010/wordml" xmlns:w15="http://schemas.microsoft.com/office/word/2012/wordml" xmlns:w16se="http://schemas.microsoft.com/office/word/2015/wordml/symex" xmlns:wpg="http://schemas.microsoft.com/office/word/2010/wordprocessingGroup" xmlns:wpi="http://schemas.microsoft.com/office/word/2010/wordprocessingInk" xmlns:wne="http://schemas.microsoft.com/office/word/2006/wordml" xmlns:wps="http://schemas.microsoft.com/office/word/2010/wordprocessingShape" mc:Ignorable="w14 w15 w16se wp14">
   <w:p>
     <w:pPr>
-      <w:pStyle w:val="Piedepgina"/>
+      <w:pStyle w:val="Footer"/>
       <w:pBdr>
         <w:top w:val="single" w:sz="4" w:space="2" w:color="auto"/>
       </w:pBdr>
@@ -4151,7 +2497,7 @@
   </w:p>
   <w:p>
     <w:pPr>
-      <w:pStyle w:val="Piedepgina"/>
+      <w:pStyle w:val="Footer"/>
       <w:tabs>
         <w:tab w:val="clear" w:pos="4320"/>
         <w:tab w:val="clear" w:pos="8640"/>
@@ -4247,7 +2593,7 @@
         <w:noProof/>
         <w:sz w:val="16"/>
       </w:rPr>
-      <w:t>1</w:t>
+      <w:t>2</w:t>
     </w:r>
     <w:r>
       <w:rPr>
@@ -4261,7 +2607,7 @@
 </file>
 
 <file path=word/footnotes.xml><?xml version="1.0" encoding="utf-8"?>
-<w:footnotes xmlns:wpc="http://schemas.microsoft.com/office/word/2010/wordprocessingCanvas" xmlns:cx="http://schemas.microsoft.com/office/drawing/2014/chartex" xmlns:cx1="http://schemas.microsoft.com/office/drawing/2015/9/8/chartex" xmlns:cx2="http://schemas.microsoft.com/office/drawing/2015/10/21/chartex" xmlns:cx3="http://schemas.microsoft.com/office/drawing/2016/5/9/chartex" xmlns:cx4="http://schemas.microsoft.com/office/drawing/2016/5/10/chartex" xmlns:cx5="http://schemas.microsoft.com/office/drawing/2016/5/11/chartex" xmlns:cx6="http://schemas.microsoft.com/office/drawing/2016/5/12/chartex" xmlns:cx7="http://schemas.microsoft.com/office/drawing/2016/5/13/chartex" xmlns:cx8="http://schemas.microsoft.com/office/drawing/2016/5/14/chartex" xmlns:mc="http://schemas.openxmlformats.org/markup-compatibility/2006" xmlns:aink="http://schemas.microsoft.com/office/drawing/2016/ink" xmlns:am3d="http://schemas.microsoft.com/office/drawing/2017/model3d" xmlns:o="urn:schemas-microsoft-com:office:office" xmlns:r="http://schemas.openxmlformats.org/officeDocument/2006/relationships" xmlns:m="http://schemas.openxmlformats.org/officeDocument/2006/math" xmlns:v="urn:schemas-microsoft-com:vml" xmlns:wp14="http://schemas.microsoft.com/office/word/2010/wordprocessingDrawing" xmlns:wp="http://schemas.openxmlformats.org/drawingml/2006/wordprocessingDrawing" xmlns:w10="urn:schemas-microsoft-com:office:word" xmlns:w="http://schemas.openxmlformats.org/wordprocessingml/2006/main" xmlns:w14="http://schemas.microsoft.com/office/word/2010/wordml" xmlns:w15="http://schemas.microsoft.com/office/word/2012/wordml" xmlns:w16cex="http://schemas.microsoft.com/office/word/2018/wordml/cex" xmlns:w16cid="http://schemas.microsoft.com/office/word/2016/wordml/cid" xmlns:w16="http://schemas.microsoft.com/office/word/2018/wordml" xmlns:w16se="http://schemas.microsoft.com/office/word/2015/wordml/symex" xmlns:wpg="http://schemas.microsoft.com/office/word/2010/wordprocessingGroup" xmlns:wpi="http://schemas.microsoft.com/office/word/2010/wordprocessingInk" xmlns:wne="http://schemas.microsoft.com/office/word/2006/wordml" xmlns:wps="http://schemas.microsoft.com/office/word/2010/wordprocessingShape" mc:Ignorable="w14 w15 w16se w16cid w16 w16cex wp14">
+<w:footnotes xmlns:wpc="http://schemas.microsoft.com/office/word/2010/wordprocessingCanvas" xmlns:cx="http://schemas.microsoft.com/office/drawing/2014/chartex" xmlns:cx1="http://schemas.microsoft.com/office/drawing/2015/9/8/chartex" xmlns:mc="http://schemas.openxmlformats.org/markup-compatibility/2006" xmlns:o="urn:schemas-microsoft-com:office:office" xmlns:r="http://schemas.openxmlformats.org/officeDocument/2006/relationships" xmlns:m="http://schemas.openxmlformats.org/officeDocument/2006/math" xmlns:v="urn:schemas-microsoft-com:vml" xmlns:wp14="http://schemas.microsoft.com/office/word/2010/wordprocessingDrawing" xmlns:wp="http://schemas.openxmlformats.org/drawingml/2006/wordprocessingDrawing" xmlns:w10="urn:schemas-microsoft-com:office:word" xmlns:w="http://schemas.openxmlformats.org/wordprocessingml/2006/main" xmlns:w14="http://schemas.microsoft.com/office/word/2010/wordml" xmlns:w15="http://schemas.microsoft.com/office/word/2012/wordml" xmlns:w16se="http://schemas.microsoft.com/office/word/2015/wordml/symex" xmlns:wpg="http://schemas.microsoft.com/office/word/2010/wordprocessingGroup" xmlns:wpi="http://schemas.microsoft.com/office/word/2010/wordprocessingInk" xmlns:wne="http://schemas.microsoft.com/office/word/2006/wordml" xmlns:wps="http://schemas.microsoft.com/office/word/2010/wordprocessingShape" mc:Ignorable="w14 w15 w16se wp14">
   <w:footnote w:type="separator" w:id="-1">
     <w:p>
       <w:r>
@@ -4280,7 +2626,7 @@
 </file>
 
 <file path=word/header1.xml><?xml version="1.0" encoding="utf-8"?>
-<w:hdr xmlns:wpc="http://schemas.microsoft.com/office/word/2010/wordprocessingCanvas" xmlns:cx="http://schemas.microsoft.com/office/drawing/2014/chartex" xmlns:cx1="http://schemas.microsoft.com/office/drawing/2015/9/8/chartex" xmlns:cx2="http://schemas.microsoft.com/office/drawing/2015/10/21/chartex" xmlns:cx3="http://schemas.microsoft.com/office/drawing/2016/5/9/chartex" xmlns:cx4="http://schemas.microsoft.com/office/drawing/2016/5/10/chartex" xmlns:cx5="http://schemas.microsoft.com/office/drawing/2016/5/11/chartex" xmlns:cx6="http://schemas.microsoft.com/office/drawing/2016/5/12/chartex" xmlns:cx7="http://schemas.microsoft.com/office/drawing/2016/5/13/chartex" xmlns:cx8="http://schemas.microsoft.com/office/drawing/2016/5/14/chartex" xmlns:mc="http://schemas.openxmlformats.org/markup-compatibility/2006" xmlns:aink="http://schemas.microsoft.com/office/drawing/2016/ink" xmlns:am3d="http://schemas.microsoft.com/office/drawing/2017/model3d" xmlns:o="urn:schemas-microsoft-com:office:office" xmlns:r="http://schemas.openxmlformats.org/officeDocument/2006/relationships" xmlns:m="http://schemas.openxmlformats.org/officeDocument/2006/math" xmlns:v="urn:schemas-microsoft-com:vml" xmlns:wp14="http://schemas.microsoft.com/office/word/2010/wordprocessingDrawing" xmlns:wp="http://schemas.openxmlformats.org/drawingml/2006/wordprocessingDrawing" xmlns:w10="urn:schemas-microsoft-com:office:word" xmlns:w="http://schemas.openxmlformats.org/wordprocessingml/2006/main" xmlns:w14="http://schemas.microsoft.com/office/word/2010/wordml" xmlns:w15="http://schemas.microsoft.com/office/word/2012/wordml" xmlns:w16cex="http://schemas.microsoft.com/office/word/2018/wordml/cex" xmlns:w16cid="http://schemas.microsoft.com/office/word/2016/wordml/cid" xmlns:w16="http://schemas.microsoft.com/office/word/2018/wordml" xmlns:w16se="http://schemas.microsoft.com/office/word/2015/wordml/symex" xmlns:wpg="http://schemas.microsoft.com/office/word/2010/wordprocessingGroup" xmlns:wpi="http://schemas.microsoft.com/office/word/2010/wordprocessingInk" xmlns:wne="http://schemas.microsoft.com/office/word/2006/wordml" xmlns:wps="http://schemas.microsoft.com/office/word/2010/wordprocessingShape" mc:Ignorable="w14 w15 w16se w16cid w16 w16cex wp14">
+<w:hdr xmlns:wpc="http://schemas.microsoft.com/office/word/2010/wordprocessingCanvas" xmlns:cx="http://schemas.microsoft.com/office/drawing/2014/chartex" xmlns:cx1="http://schemas.microsoft.com/office/drawing/2015/9/8/chartex" xmlns:mc="http://schemas.openxmlformats.org/markup-compatibility/2006" xmlns:o="urn:schemas-microsoft-com:office:office" xmlns:r="http://schemas.openxmlformats.org/officeDocument/2006/relationships" xmlns:m="http://schemas.openxmlformats.org/officeDocument/2006/math" xmlns:v="urn:schemas-microsoft-com:vml" xmlns:wp14="http://schemas.microsoft.com/office/word/2010/wordprocessingDrawing" xmlns:wp="http://schemas.openxmlformats.org/drawingml/2006/wordprocessingDrawing" xmlns:w10="urn:schemas-microsoft-com:office:word" xmlns:w="http://schemas.openxmlformats.org/wordprocessingml/2006/main" xmlns:w14="http://schemas.microsoft.com/office/word/2010/wordml" xmlns:w15="http://schemas.microsoft.com/office/word/2012/wordml" xmlns:w16se="http://schemas.microsoft.com/office/word/2015/wordml/symex" xmlns:wpg="http://schemas.microsoft.com/office/word/2010/wordprocessingGroup" xmlns:wpi="http://schemas.microsoft.com/office/word/2010/wordprocessingInk" xmlns:wne="http://schemas.microsoft.com/office/word/2006/wordml" xmlns:wps="http://schemas.microsoft.com/office/word/2010/wordprocessingShape" mc:Ignorable="w14 w15 w16se wp14">
   <w:tbl>
     <w:tblPr>
       <w:tblW w:w="11359" w:type="dxa"/>
@@ -4324,7 +2670,6 @@
           <w:r>
             <w:rPr>
               <w:noProof/>
-              <w:lang w:val="es-MX" w:eastAsia="es-MX"/>
             </w:rPr>
             <w:drawing>
               <wp:anchor distT="0" distB="0" distL="114300" distR="114300" simplePos="0" relativeHeight="251657728" behindDoc="0" locked="0" layoutInCell="1" allowOverlap="1" wp14:anchorId="468A73E9" wp14:editId="488D95F9">
@@ -4418,18 +2763,8 @@
               <w:b/>
               <w:lang w:val="es-ES"/>
             </w:rPr>
-            <w:t xml:space="preserve">Test </w:t>
+            <w:t>Test Evidence</w:t>
           </w:r>
-          <w:proofErr w:type="spellStart"/>
-          <w:r>
-            <w:rPr>
-              <w:rFonts w:ascii="Arial" w:hAnsi="Arial" w:cs="Arial"/>
-              <w:b/>
-              <w:lang w:val="es-ES"/>
-            </w:rPr>
-            <w:t>Evidence</w:t>
-          </w:r>
-          <w:proofErr w:type="spellEnd"/>
           <w:r>
             <w:rPr>
               <w:rFonts w:ascii="Arial" w:hAnsi="Arial" w:cs="Arial"/>
@@ -4446,7 +2781,6 @@
             </w:rPr>
             <w:t xml:space="preserve">- </w:t>
           </w:r>
-          <w:proofErr w:type="spellStart"/>
           <w:r>
             <w:rPr>
               <w:rFonts w:ascii="Arial" w:hAnsi="Arial" w:cs="Arial"/>
@@ -4455,7 +2789,6 @@
             </w:rPr>
             <w:t>TCoE</w:t>
           </w:r>
-          <w:proofErr w:type="spellEnd"/>
         </w:p>
       </w:tc>
     </w:tr>
@@ -4549,7 +2882,6 @@
               <w:lang w:val="es-MX"/>
             </w:rPr>
           </w:pPr>
-          <w:proofErr w:type="spellStart"/>
           <w:r>
             <w:rPr>
               <w:rFonts w:ascii="Arial" w:hAnsi="Arial" w:cs="Arial"/>
@@ -4557,17 +2889,7 @@
               <w:szCs w:val="16"/>
               <w:lang w:val="es-MX"/>
             </w:rPr>
-            <w:t>Template</w:t>
-          </w:r>
-          <w:proofErr w:type="spellEnd"/>
-          <w:r>
-            <w:rPr>
-              <w:rFonts w:ascii="Arial" w:hAnsi="Arial" w:cs="Arial"/>
-              <w:sz w:val="16"/>
-              <w:szCs w:val="16"/>
-              <w:lang w:val="es-MX"/>
-            </w:rPr>
-            <w:t xml:space="preserve"> date</w:t>
+            <w:t>Template date</w:t>
           </w:r>
           <w:r>
             <w:rPr>
@@ -4653,7 +2975,6 @@
               <w:lang w:val="es-MX"/>
             </w:rPr>
           </w:pPr>
-          <w:proofErr w:type="spellStart"/>
           <w:r>
             <w:rPr>
               <w:rFonts w:ascii="Arial" w:hAnsi="Arial" w:cs="Arial"/>
@@ -4663,7 +2984,6 @@
             </w:rPr>
             <w:t>Version</w:t>
           </w:r>
-          <w:proofErr w:type="spellEnd"/>
           <w:r>
             <w:rPr>
               <w:rFonts w:ascii="Arial" w:hAnsi="Arial" w:cs="Arial"/>
@@ -4832,7 +3152,7 @@
               <w:sz w:val="16"/>
               <w:szCs w:val="16"/>
             </w:rPr>
-            <w:t>1</w:t>
+            <w:t>2</w:t>
           </w:r>
           <w:r>
             <w:rPr>
@@ -4848,7 +3168,7 @@
   </w:tbl>
   <w:p>
     <w:pPr>
-      <w:pStyle w:val="Encabezado"/>
+      <w:pStyle w:val="Header"/>
       <w:tabs>
         <w:tab w:val="clear" w:pos="4320"/>
         <w:tab w:val="clear" w:pos="8640"/>
@@ -4862,7 +3182,7 @@
   </w:p>
   <w:p>
     <w:pPr>
-      <w:pStyle w:val="Encabezado"/>
+      <w:pStyle w:val="Header"/>
       <w:tabs>
         <w:tab w:val="clear" w:pos="4320"/>
         <w:tab w:val="clear" w:pos="8640"/>
@@ -4880,7 +3200,7 @@
 </file>
 
 <file path=word/numbering.xml><?xml version="1.0" encoding="utf-8"?>
-<w:numbering xmlns:wpc="http://schemas.microsoft.com/office/word/2010/wordprocessingCanvas" xmlns:cx="http://schemas.microsoft.com/office/drawing/2014/chartex" xmlns:cx1="http://schemas.microsoft.com/office/drawing/2015/9/8/chartex" xmlns:cx2="http://schemas.microsoft.com/office/drawing/2015/10/21/chartex" xmlns:cx3="http://schemas.microsoft.com/office/drawing/2016/5/9/chartex" xmlns:cx4="http://schemas.microsoft.com/office/drawing/2016/5/10/chartex" xmlns:cx5="http://schemas.microsoft.com/office/drawing/2016/5/11/chartex" xmlns:cx6="http://schemas.microsoft.com/office/drawing/2016/5/12/chartex" xmlns:cx7="http://schemas.microsoft.com/office/drawing/2016/5/13/chartex" xmlns:cx8="http://schemas.microsoft.com/office/drawing/2016/5/14/chartex" xmlns:mc="http://schemas.openxmlformats.org/markup-compatibility/2006" xmlns:aink="http://schemas.microsoft.com/office/drawing/2016/ink" xmlns:am3d="http://schemas.microsoft.com/office/drawing/2017/model3d" xmlns:o="urn:schemas-microsoft-com:office:office" xmlns:r="http://schemas.openxmlformats.org/officeDocument/2006/relationships" xmlns:m="http://schemas.openxmlformats.org/officeDocument/2006/math" xmlns:v="urn:schemas-microsoft-com:vml" xmlns:wp14="http://schemas.microsoft.com/office/word/2010/wordprocessingDrawing" xmlns:wp="http://schemas.openxmlformats.org/drawingml/2006/wordprocessingDrawing" xmlns:w10="urn:schemas-microsoft-com:office:word" xmlns:w="http://schemas.openxmlformats.org/wordprocessingml/2006/main" xmlns:w14="http://schemas.microsoft.com/office/word/2010/wordml" xmlns:w15="http://schemas.microsoft.com/office/word/2012/wordml" xmlns:w16cex="http://schemas.microsoft.com/office/word/2018/wordml/cex" xmlns:w16cid="http://schemas.microsoft.com/office/word/2016/wordml/cid" xmlns:w16="http://schemas.microsoft.com/office/word/2018/wordml" xmlns:w16se="http://schemas.microsoft.com/office/word/2015/wordml/symex" xmlns:wpg="http://schemas.microsoft.com/office/word/2010/wordprocessingGroup" xmlns:wpi="http://schemas.microsoft.com/office/word/2010/wordprocessingInk" xmlns:wne="http://schemas.microsoft.com/office/word/2006/wordml" xmlns:wps="http://schemas.microsoft.com/office/word/2010/wordprocessingShape" mc:Ignorable="w14 w15 w16se w16cid w16 w16cex wp14">
+<w:numbering xmlns:wpc="http://schemas.microsoft.com/office/word/2010/wordprocessingCanvas" xmlns:cx="http://schemas.microsoft.com/office/drawing/2014/chartex" xmlns:cx1="http://schemas.microsoft.com/office/drawing/2015/9/8/chartex" xmlns:mc="http://schemas.openxmlformats.org/markup-compatibility/2006" xmlns:o="urn:schemas-microsoft-com:office:office" xmlns:r="http://schemas.openxmlformats.org/officeDocument/2006/relationships" xmlns:m="http://schemas.openxmlformats.org/officeDocument/2006/math" xmlns:v="urn:schemas-microsoft-com:vml" xmlns:wp14="http://schemas.microsoft.com/office/word/2010/wordprocessingDrawing" xmlns:wp="http://schemas.openxmlformats.org/drawingml/2006/wordprocessingDrawing" xmlns:w10="urn:schemas-microsoft-com:office:word" xmlns:w="http://schemas.openxmlformats.org/wordprocessingml/2006/main" xmlns:w14="http://schemas.microsoft.com/office/word/2010/wordml" xmlns:w15="http://schemas.microsoft.com/office/word/2012/wordml" xmlns:w16se="http://schemas.microsoft.com/office/word/2015/wordml/symex" xmlns:wpg="http://schemas.microsoft.com/office/word/2010/wordprocessingGroup" xmlns:wpi="http://schemas.microsoft.com/office/word/2010/wordprocessingInk" xmlns:wne="http://schemas.microsoft.com/office/word/2006/wordml" xmlns:wps="http://schemas.microsoft.com/office/word/2010/wordprocessingShape" mc:Ignorable="w14 w15 w16se wp14">
   <w:abstractNum w:abstractNumId="0" w15:restartNumberingAfterBreak="0">
     <w:nsid w:val="0AC72F74"/>
     <w:multiLevelType w:val="singleLevel"/>
@@ -5913,7 +4233,7 @@
 </file>
 
 <file path=word/styles.xml><?xml version="1.0" encoding="utf-8"?>
-<w:styles xmlns:mc="http://schemas.openxmlformats.org/markup-compatibility/2006" xmlns:r="http://schemas.openxmlformats.org/officeDocument/2006/relationships" xmlns:w="http://schemas.openxmlformats.org/wordprocessingml/2006/main" xmlns:w14="http://schemas.microsoft.com/office/word/2010/wordml" xmlns:w15="http://schemas.microsoft.com/office/word/2012/wordml" xmlns:w16cex="http://schemas.microsoft.com/office/word/2018/wordml/cex" xmlns:w16cid="http://schemas.microsoft.com/office/word/2016/wordml/cid" xmlns:w16="http://schemas.microsoft.com/office/word/2018/wordml" xmlns:w16se="http://schemas.microsoft.com/office/word/2015/wordml/symex" mc:Ignorable="w14 w15 w16se w16cid w16 w16cex">
+<w:styles xmlns:mc="http://schemas.openxmlformats.org/markup-compatibility/2006" xmlns:r="http://schemas.openxmlformats.org/officeDocument/2006/relationships" xmlns:w="http://schemas.openxmlformats.org/wordprocessingml/2006/main" xmlns:w14="http://schemas.microsoft.com/office/word/2010/wordml" xmlns:w15="http://schemas.microsoft.com/office/word/2012/wordml" xmlns:w16se="http://schemas.microsoft.com/office/word/2015/wordml/symex" mc:Ignorable="w14 w15 w16se">
   <w:docDefaults>
     <w:rPrDefault>
       <w:rPr>
@@ -5923,7 +4243,7 @@
     </w:rPrDefault>
     <w:pPrDefault/>
   </w:docDefaults>
-  <w:latentStyles w:defLockedState="0" w:defUIPriority="0" w:defSemiHidden="0" w:defUnhideWhenUsed="0" w:defQFormat="0" w:count="376">
+  <w:latentStyles w:defLockedState="0" w:defUIPriority="0" w:defSemiHidden="0" w:defUnhideWhenUsed="0" w:defQFormat="0" w:count="371">
     <w:lsdException w:name="Normal" w:qFormat="1"/>
     <w:lsdException w:name="heading 1" w:qFormat="1"/>
     <w:lsdException w:name="heading 2" w:qFormat="1"/>
@@ -6288,11 +4608,6 @@
     <w:lsdException w:name="List Table 5 Dark Accent 6" w:uiPriority="50"/>
     <w:lsdException w:name="List Table 6 Colorful Accent 6" w:uiPriority="51"/>
     <w:lsdException w:name="List Table 7 Colorful Accent 6" w:uiPriority="52"/>
-    <w:lsdException w:name="Mention" w:semiHidden="1" w:uiPriority="99" w:unhideWhenUsed="1"/>
-    <w:lsdException w:name="Smart Hyperlink" w:semiHidden="1" w:uiPriority="99" w:unhideWhenUsed="1"/>
-    <w:lsdException w:name="Hashtag" w:semiHidden="1" w:uiPriority="99" w:unhideWhenUsed="1"/>
-    <w:lsdException w:name="Unresolved Mention" w:semiHidden="1" w:uiPriority="99" w:unhideWhenUsed="1"/>
-    <w:lsdException w:name="Smart Link" w:semiHidden="1" w:uiPriority="99" w:unhideWhenUsed="1"/>
   </w:latentStyles>
   <w:style w:type="paragraph" w:default="1" w:styleId="Normal">
     <w:name w:val="Normal"/>
@@ -6303,7 +4618,7 @@
       <w:lang w:val="en-US" w:eastAsia="en-US"/>
     </w:rPr>
   </w:style>
-  <w:style w:type="paragraph" w:styleId="Ttulo1">
+  <w:style w:type="paragraph" w:styleId="Heading1">
     <w:name w:val="heading 1"/>
     <w:basedOn w:val="Normal"/>
     <w:next w:val="Normal"/>
@@ -6325,7 +4640,7 @@
       <w:szCs w:val="22"/>
     </w:rPr>
   </w:style>
-  <w:style w:type="paragraph" w:styleId="Ttulo2">
+  <w:style w:type="paragraph" w:styleId="Heading2">
     <w:name w:val="heading 2"/>
     <w:basedOn w:val="Normal"/>
     <w:next w:val="Normal"/>
@@ -6348,7 +4663,7 @@
       <w:szCs w:val="22"/>
     </w:rPr>
   </w:style>
-  <w:style w:type="paragraph" w:styleId="Ttulo3">
+  <w:style w:type="paragraph" w:styleId="Heading3">
     <w:name w:val="heading 3"/>
     <w:basedOn w:val="Normal"/>
     <w:next w:val="Normal"/>
@@ -6370,7 +4685,7 @@
       <w:szCs w:val="22"/>
     </w:rPr>
   </w:style>
-  <w:style w:type="paragraph" w:styleId="Ttulo5">
+  <w:style w:type="paragraph" w:styleId="Heading5">
     <w:name w:val="heading 5"/>
     <w:basedOn w:val="Normal"/>
     <w:next w:val="Normal"/>
@@ -6389,7 +4704,7 @@
       <w:szCs w:val="26"/>
     </w:rPr>
   </w:style>
-  <w:style w:type="paragraph" w:styleId="Ttulo6">
+  <w:style w:type="paragraph" w:styleId="Heading6">
     <w:name w:val="heading 6"/>
     <w:basedOn w:val="Normal"/>
     <w:next w:val="Normal"/>
@@ -6407,13 +4722,13 @@
       <w:szCs w:val="22"/>
     </w:rPr>
   </w:style>
-  <w:style w:type="character" w:default="1" w:styleId="Fuentedeprrafopredeter">
+  <w:style w:type="character" w:default="1" w:styleId="DefaultParagraphFont">
     <w:name w:val="Default Paragraph Font"/>
     <w:uiPriority w:val="1"/>
     <w:semiHidden/>
     <w:unhideWhenUsed/>
   </w:style>
-  <w:style w:type="table" w:default="1" w:styleId="Tablanormal">
+  <w:style w:type="table" w:default="1" w:styleId="TableNormal">
     <w:name w:val="Normal Table"/>
     <w:uiPriority w:val="99"/>
     <w:semiHidden/>
@@ -6428,13 +4743,13 @@
       </w:tblCellMar>
     </w:tblPr>
   </w:style>
-  <w:style w:type="numbering" w:default="1" w:styleId="Sinlista">
+  <w:style w:type="numbering" w:default="1" w:styleId="NoList">
     <w:name w:val="No List"/>
     <w:uiPriority w:val="99"/>
     <w:semiHidden/>
     <w:unhideWhenUsed/>
   </w:style>
-  <w:style w:type="paragraph" w:styleId="Encabezado">
+  <w:style w:type="paragraph" w:styleId="Header">
     <w:name w:val="header"/>
     <w:aliases w:val="hd"/>
     <w:basedOn w:val="Normal"/>
@@ -6445,7 +4760,7 @@
       </w:tabs>
     </w:pPr>
   </w:style>
-  <w:style w:type="paragraph" w:styleId="Piedepgina">
+  <w:style w:type="paragraph" w:styleId="Footer">
     <w:name w:val="footer"/>
     <w:aliases w:val="ft"/>
     <w:basedOn w:val="Normal"/>
@@ -6469,7 +4784,7 @@
       <w:szCs w:val="24"/>
     </w:rPr>
   </w:style>
-  <w:style w:type="paragraph" w:styleId="Sangradetextonormal">
+  <w:style w:type="paragraph" w:styleId="BodyTextIndent">
     <w:name w:val="Body Text Indent"/>
     <w:basedOn w:val="Normal"/>
     <w:pPr>
@@ -6483,7 +4798,7 @@
       <w:szCs w:val="22"/>
     </w:rPr>
   </w:style>
-  <w:style w:type="paragraph" w:styleId="Sangra2detindependiente">
+  <w:style w:type="paragraph" w:styleId="BodyTextIndent2">
     <w:name w:val="Body Text Indent 2"/>
     <w:basedOn w:val="Normal"/>
     <w:pPr>
@@ -6503,9 +4818,9 @@
       <w:rFonts w:ascii="Times New Roman" w:hAnsi="Times New Roman"/>
     </w:rPr>
   </w:style>
-  <w:style w:type="table" w:styleId="Tablaconcuadrcula">
+  <w:style w:type="table" w:styleId="TableGrid">
     <w:name w:val="Table Grid"/>
-    <w:basedOn w:val="Tablanormal"/>
+    <w:basedOn w:val="TableNormal"/>
     <w:rsid w:val="004C6D83"/>
     <w:rPr>
       <w:rFonts w:eastAsia="Batang"/>
@@ -6521,7 +4836,7 @@
       </w:tblBorders>
     </w:tblPr>
   </w:style>
-  <w:style w:type="character" w:styleId="Hipervnculo">
+  <w:style w:type="character" w:styleId="Hyperlink">
     <w:name w:val="Hyperlink"/>
     <w:rsid w:val="00C719B2"/>
     <w:rPr>
@@ -6531,7 +4846,7 @@
   </w:style>
   <w:style w:type="character" w:customStyle="1" w:styleId="st1">
     <w:name w:val="st1"/>
-    <w:basedOn w:val="Fuentedeprrafopredeter"/>
+    <w:basedOn w:val="DefaultParagraphFont"/>
     <w:rsid w:val="00E833B8"/>
   </w:style>
 </w:styles>
@@ -6823,7 +5138,7 @@
 </file>
 
 <file path=customXml/item1.xml><?xml version="1.0" encoding="utf-8"?>
-<XMLData TextToDisplay="%DOCUMENTGUID%">{00000000-0000-0000-0000-000000000000}</XMLData>
+<XMLData TextToDisplay="%CLASSIFICATIONDATETIME%">15:28 14/04/2020</XMLData>
 </file>
 
 <file path=customXml/item2.xml><?xml version="1.0" encoding="utf-8"?>
@@ -6831,7 +5146,7 @@
 </file>
 
 <file path=customXml/item3.xml><?xml version="1.0" encoding="utf-8"?>
-<XMLData TextToDisplay="%CLASSIFICATIONDATETIME%">15:28 14/04/2020</XMLData>
+<XMLData TextToDisplay="%DOCUMENTGUID%">{00000000-0000-0000-0000-000000000000}</XMLData>
 </file>
 
 <file path=customXml/item4.xml><?xml version="1.0" encoding="utf-8"?>
@@ -6839,7 +5154,7 @@
 </file>
 
 <file path=customXml/itemProps1.xml><?xml version="1.0" encoding="utf-8"?>
-<ds:datastoreItem xmlns:ds="http://schemas.openxmlformats.org/officeDocument/2006/customXml" ds:itemID="{C8B5AF37-BA60-4264-8FA1-136B18252C3A}">
+<ds:datastoreItem xmlns:ds="http://schemas.openxmlformats.org/officeDocument/2006/customXml" ds:itemID="{FAAC0E7A-EB8E-4790-B153-D29E763F3DD3}">
   <ds:schemaRefs/>
 </ds:datastoreItem>
 </file>
@@ -6851,13 +5166,13 @@
 </file>
 
 <file path=customXml/itemProps3.xml><?xml version="1.0" encoding="utf-8"?>
-<ds:datastoreItem xmlns:ds="http://schemas.openxmlformats.org/officeDocument/2006/customXml" ds:itemID="{FAAC0E7A-EB8E-4790-B153-D29E763F3DD3}">
+<ds:datastoreItem xmlns:ds="http://schemas.openxmlformats.org/officeDocument/2006/customXml" ds:itemID="{C8B5AF37-BA60-4264-8FA1-136B18252C3A}">
   <ds:schemaRefs/>
 </ds:datastoreItem>
 </file>
 
 <file path=customXml/itemProps4.xml><?xml version="1.0" encoding="utf-8"?>
-<ds:datastoreItem xmlns:ds="http://schemas.openxmlformats.org/officeDocument/2006/customXml" ds:itemID="{D1E58346-8482-442A-9556-ED319006D872}">
+<ds:datastoreItem xmlns:ds="http://schemas.openxmlformats.org/officeDocument/2006/customXml" ds:itemID="{A74ADE72-72A5-463C-A865-2860B3D01D6C}">
   <ds:schemaRefs>
     <ds:schemaRef ds:uri="http://schemas.openxmlformats.org/officeDocument/2006/bibliography"/>
   </ds:schemaRefs>

</xml_diff>